<commit_message>
update question 1 and 2 in Ass file
</commit_message>
<xml_diff>
--- a/Assginment/Group #3_Bouns Assginment.docx
+++ b/Assginment/Group #3_Bouns Assginment.docx
@@ -65,86 +65,26 @@
           <w:sz w:val="28"/>
           <w:szCs w:val="28"/>
         </w:rPr>
-        <w:t xml:space="preserve">Algorithm and Data Structure II </w:t>
+        <w:t>Algorithm and Data Structure II - Spring 2020 - Bonus Group Assignment</w:t>
       </w:r>
-      <w:r>
+    </w:p>
+    <w:p>
+      <w:pPr>
+        <w:jc w:val="center"/>
         <w:rPr>
           <w:rFonts w:asciiTheme="majorBidi" w:hAnsiTheme="majorBidi" w:cstheme="majorBidi"/>
           <w:sz w:val="28"/>
           <w:szCs w:val="28"/>
         </w:rPr>
-        <w:t xml:space="preserve">- </w:t>
-      </w:r>
+      </w:pPr>
       <w:r>
         <w:rPr>
           <w:rFonts w:asciiTheme="majorBidi" w:hAnsiTheme="majorBidi" w:cstheme="majorBidi"/>
           <w:sz w:val="28"/>
           <w:szCs w:val="28"/>
         </w:rPr>
-        <w:t xml:space="preserve">Spring 2020 </w:t>
+        <w:t>Instructor: Dr. Arwa Noorwali</w:t>
       </w:r>
-      <w:r>
-        <w:rPr>
-          <w:rFonts w:asciiTheme="majorBidi" w:hAnsiTheme="majorBidi" w:cstheme="majorBidi"/>
-          <w:sz w:val="28"/>
-          <w:szCs w:val="28"/>
-        </w:rPr>
-        <w:t xml:space="preserve">- </w:t>
-      </w:r>
-      <w:r>
-        <w:rPr>
-          <w:rFonts w:asciiTheme="majorBidi" w:hAnsiTheme="majorBidi" w:cstheme="majorBidi"/>
-          <w:sz w:val="28"/>
-          <w:szCs w:val="28"/>
-        </w:rPr>
-        <w:t>Bonus Group Assignment</w:t>
-      </w:r>
-    </w:p>
-    <w:p>
-      <w:pPr>
-        <w:jc w:val="center"/>
-        <w:rPr>
-          <w:rFonts w:asciiTheme="majorBidi" w:hAnsiTheme="majorBidi" w:cstheme="majorBidi"/>
-          <w:sz w:val="28"/>
-          <w:szCs w:val="28"/>
-        </w:rPr>
-      </w:pPr>
-      <w:r>
-        <w:rPr>
-          <w:rFonts w:asciiTheme="majorBidi" w:hAnsiTheme="majorBidi" w:cstheme="majorBidi"/>
-          <w:sz w:val="28"/>
-          <w:szCs w:val="28"/>
-        </w:rPr>
-        <w:t xml:space="preserve">Instructor: Dr. </w:t>
-      </w:r>
-      <w:proofErr w:type="spellStart"/>
-      <w:r>
-        <w:rPr>
-          <w:rFonts w:asciiTheme="majorBidi" w:hAnsiTheme="majorBidi" w:cstheme="majorBidi"/>
-          <w:sz w:val="28"/>
-          <w:szCs w:val="28"/>
-        </w:rPr>
-        <w:t>Arwa</w:t>
-      </w:r>
-      <w:proofErr w:type="spellEnd"/>
-      <w:r>
-        <w:rPr>
-          <w:rFonts w:asciiTheme="majorBidi" w:hAnsiTheme="majorBidi" w:cstheme="majorBidi"/>
-          <w:sz w:val="28"/>
-          <w:szCs w:val="28"/>
-        </w:rPr>
-        <w:t xml:space="preserve"> </w:t>
-      </w:r>
-      <w:proofErr w:type="spellStart"/>
-      <w:r>
-        <w:rPr>
-          <w:rFonts w:asciiTheme="majorBidi" w:hAnsiTheme="majorBidi" w:cstheme="majorBidi"/>
-          <w:sz w:val="28"/>
-          <w:szCs w:val="28"/>
-        </w:rPr>
-        <w:t>Noorwali</w:t>
-      </w:r>
-      <w:proofErr w:type="spellEnd"/>
     </w:p>
     <w:p>
       <w:pPr>
@@ -270,26 +210,33 @@
                 <w:szCs w:val="28"/>
               </w:rPr>
             </w:pPr>
-            <w:proofErr w:type="spellStart"/>
             <w:r>
               <w:rPr>
                 <w:rFonts w:asciiTheme="majorBidi" w:hAnsiTheme="majorBidi" w:cstheme="majorBidi"/>
                 <w:sz w:val="28"/>
                 <w:szCs w:val="28"/>
               </w:rPr>
-              <w:t>Arwa</w:t>
-            </w:r>
-            <w:proofErr w:type="spellEnd"/>
-            <w:r>
+              <w:t>Arwa Fahad</w:t>
+            </w:r>
+          </w:p>
+        </w:tc>
+        <w:tc>
+          <w:tcPr>
+            <w:tcW w:w="4675" w:type="dxa"/>
+          </w:tcPr>
+          <w:p>
+            <w:pPr>
+              <w:jc w:val="center"/>
               <w:rPr>
                 <w:rFonts w:asciiTheme="majorBidi" w:hAnsiTheme="majorBidi" w:cstheme="majorBidi"/>
                 <w:sz w:val="28"/>
                 <w:szCs w:val="28"/>
               </w:rPr>
-              <w:t xml:space="preserve"> Fahad</w:t>
-            </w:r>
-          </w:p>
-        </w:tc>
+            </w:pPr>
+          </w:p>
+        </w:tc>
+      </w:tr>
+      <w:tr>
         <w:tc>
           <w:tcPr>
             <w:tcW w:w="4675" w:type="dxa"/>
@@ -303,41 +250,14 @@
                 <w:szCs w:val="28"/>
               </w:rPr>
             </w:pPr>
-          </w:p>
-        </w:tc>
-      </w:tr>
-      <w:tr>
-        <w:tc>
-          <w:tcPr>
-            <w:tcW w:w="4675" w:type="dxa"/>
-          </w:tcPr>
-          <w:p>
-            <w:pPr>
-              <w:jc w:val="center"/>
+            <w:r>
               <w:rPr>
                 <w:rFonts w:asciiTheme="majorBidi" w:hAnsiTheme="majorBidi" w:cstheme="majorBidi"/>
                 <w:sz w:val="28"/>
                 <w:szCs w:val="28"/>
               </w:rPr>
-            </w:pPr>
-            <w:r>
-              <w:rPr>
-                <w:rFonts w:asciiTheme="majorBidi" w:hAnsiTheme="majorBidi" w:cstheme="majorBidi"/>
-                <w:sz w:val="28"/>
-                <w:szCs w:val="28"/>
-              </w:rPr>
-              <w:t xml:space="preserve">Elham </w:t>
-            </w:r>
-            <w:proofErr w:type="spellStart"/>
-            <w:r>
-              <w:rPr>
-                <w:rFonts w:asciiTheme="majorBidi" w:hAnsiTheme="majorBidi" w:cstheme="majorBidi"/>
-                <w:sz w:val="28"/>
-                <w:szCs w:val="28"/>
-              </w:rPr>
-              <w:t>Imdad</w:t>
-            </w:r>
-            <w:proofErr w:type="spellEnd"/>
+              <w:t>Elham Imdad</w:t>
+            </w:r>
           </w:p>
         </w:tc>
         <w:tc>
@@ -555,6 +475,9 @@
     </w:p>
     <w:p>
       <w:pPr>
+        <w:tabs>
+          <w:tab w:val="center" w:pos="4680"/>
+        </w:tabs>
         <w:rPr>
           <w:rFonts w:asciiTheme="majorBidi" w:hAnsiTheme="majorBidi" w:cstheme="majorBidi"/>
           <w:color w:val="595959" w:themeColor="text1" w:themeTint="A6"/>
@@ -567,13 +490,630 @@
         </w:rPr>
         <w:t>1. How are they different?</w:t>
       </w:r>
-    </w:p>
-    <w:p>
-      <w:pPr>
+      <w:r>
         <w:rPr>
           <w:rFonts w:asciiTheme="majorBidi" w:hAnsiTheme="majorBidi" w:cstheme="majorBidi"/>
           <w:color w:val="595959" w:themeColor="text1" w:themeTint="A6"/>
         </w:rPr>
+        <w:tab/>
+      </w:r>
+    </w:p>
+    <w:tbl>
+      <w:tblPr>
+        <w:tblStyle w:val="TableGrid"/>
+        <w:tblW w:w="0" w:type="auto"/>
+        <w:tblBorders>
+          <w:top w:val="thinThickSmallGap" w:sz="18" w:space="0" w:color="auto"/>
+          <w:left w:val="thinThickSmallGap" w:sz="18" w:space="0" w:color="auto"/>
+          <w:bottom w:val="thickThinSmallGap" w:sz="18" w:space="0" w:color="auto"/>
+          <w:right w:val="thickThinSmallGap" w:sz="18" w:space="0" w:color="auto"/>
+        </w:tblBorders>
+        <w:tblLook w:val="04A0" w:firstRow="1" w:lastRow="0" w:firstColumn="1" w:lastColumn="0" w:noHBand="0" w:noVBand="1"/>
+      </w:tblPr>
+      <w:tblGrid>
+        <w:gridCol w:w="4643"/>
+        <w:gridCol w:w="4641"/>
+      </w:tblGrid>
+      <w:tr>
+        <w:tc>
+          <w:tcPr>
+            <w:tcW w:w="4675" w:type="dxa"/>
+            <w:tcBorders>
+              <w:bottom w:val="thinThickSmallGap" w:sz="18" w:space="0" w:color="auto"/>
+              <w:right w:val="thinThickSmallGap" w:sz="18" w:space="0" w:color="auto"/>
+            </w:tcBorders>
+          </w:tcPr>
+          <w:p>
+            <w:pPr>
+              <w:rPr>
+                <w:rFonts w:asciiTheme="majorBidi" w:hAnsiTheme="majorBidi" w:cstheme="majorBidi"/>
+                <w:color w:val="000000" w:themeColor="text1"/>
+              </w:rPr>
+            </w:pPr>
+            <w:r>
+              <w:rPr>
+                <w:rFonts w:asciiTheme="majorBidi" w:hAnsiTheme="majorBidi" w:cstheme="majorBidi"/>
+                <w:color w:val="000000" w:themeColor="text1"/>
+              </w:rPr>
+              <w:t>Kruskal’s algorithm</w:t>
+            </w:r>
+          </w:p>
+        </w:tc>
+        <w:tc>
+          <w:tcPr>
+            <w:tcW w:w="4675" w:type="dxa"/>
+            <w:tcBorders>
+              <w:left w:val="thinThickSmallGap" w:sz="18" w:space="0" w:color="auto"/>
+              <w:bottom w:val="thinThickSmallGap" w:sz="18" w:space="0" w:color="auto"/>
+            </w:tcBorders>
+          </w:tcPr>
+          <w:p>
+            <w:pPr>
+              <w:rPr>
+                <w:rFonts w:asciiTheme="majorBidi" w:hAnsiTheme="majorBidi" w:cstheme="majorBidi"/>
+                <w:color w:val="000000" w:themeColor="text1"/>
+              </w:rPr>
+            </w:pPr>
+            <w:r>
+              <w:rPr>
+                <w:rFonts w:asciiTheme="majorBidi" w:hAnsiTheme="majorBidi" w:cstheme="majorBidi"/>
+                <w:color w:val="000000" w:themeColor="text1"/>
+              </w:rPr>
+              <w:t>Prim’s</w:t>
+            </w:r>
+            <w:r>
+              <w:rPr>
+                <w:rFonts w:asciiTheme="majorBidi" w:hAnsiTheme="majorBidi" w:cstheme="majorBidi"/>
+                <w:color w:val="000000" w:themeColor="text1"/>
+              </w:rPr>
+              <w:t xml:space="preserve"> </w:t>
+            </w:r>
+            <w:r>
+              <w:rPr>
+                <w:rFonts w:asciiTheme="majorBidi" w:hAnsiTheme="majorBidi" w:cstheme="majorBidi"/>
+                <w:color w:val="000000" w:themeColor="text1"/>
+              </w:rPr>
+              <w:t>algorithm</w:t>
+            </w:r>
+          </w:p>
+        </w:tc>
+      </w:tr>
+      <w:tr>
+        <w:tc>
+          <w:tcPr>
+            <w:tcW w:w="4675" w:type="dxa"/>
+            <w:tcBorders>
+              <w:top w:val="thinThickSmallGap" w:sz="18" w:space="0" w:color="auto"/>
+              <w:right w:val="thinThickSmallGap" w:sz="18" w:space="0" w:color="auto"/>
+            </w:tcBorders>
+          </w:tcPr>
+          <w:p>
+            <w:pPr>
+              <w:rPr>
+                <w:rFonts w:asciiTheme="majorBidi" w:hAnsiTheme="majorBidi" w:cstheme="majorBidi"/>
+                <w:color w:val="000000" w:themeColor="text1"/>
+              </w:rPr>
+            </w:pPr>
+            <w:r>
+              <w:rPr>
+                <w:rFonts w:asciiTheme="majorBidi" w:hAnsiTheme="majorBidi" w:cstheme="majorBidi"/>
+                <w:color w:val="000000" w:themeColor="text1"/>
+              </w:rPr>
+              <w:t>It starts to build the Minimum Spanning Tree from the vertex carrying minimum weight in the graph.</w:t>
+            </w:r>
+          </w:p>
+        </w:tc>
+        <w:tc>
+          <w:tcPr>
+            <w:tcW w:w="4675" w:type="dxa"/>
+            <w:tcBorders>
+              <w:top w:val="thinThickSmallGap" w:sz="18" w:space="0" w:color="auto"/>
+              <w:left w:val="thinThickSmallGap" w:sz="18" w:space="0" w:color="auto"/>
+            </w:tcBorders>
+          </w:tcPr>
+          <w:p>
+            <w:pPr>
+              <w:rPr>
+                <w:rFonts w:asciiTheme="majorBidi" w:hAnsiTheme="majorBidi" w:cstheme="majorBidi"/>
+                <w:color w:val="000000" w:themeColor="text1"/>
+              </w:rPr>
+            </w:pPr>
+            <w:r>
+              <w:rPr>
+                <w:rFonts w:asciiTheme="majorBidi" w:hAnsiTheme="majorBidi" w:cstheme="majorBidi"/>
+                <w:color w:val="000000" w:themeColor="text1"/>
+              </w:rPr>
+              <w:t>It starts to build the Minimum Spanning Tree from any vertex in the graph.</w:t>
+            </w:r>
+          </w:p>
+        </w:tc>
+      </w:tr>
+      <w:tr>
+        <w:tc>
+          <w:tcPr>
+            <w:tcW w:w="4675" w:type="dxa"/>
+            <w:tcBorders>
+              <w:right w:val="thinThickSmallGap" w:sz="18" w:space="0" w:color="auto"/>
+            </w:tcBorders>
+          </w:tcPr>
+          <w:p>
+            <w:pPr>
+              <w:rPr>
+                <w:rFonts w:asciiTheme="majorBidi" w:hAnsiTheme="majorBidi" w:cstheme="majorBidi"/>
+                <w:color w:val="000000" w:themeColor="text1"/>
+              </w:rPr>
+            </w:pPr>
+            <w:r>
+              <w:rPr>
+                <w:rFonts w:asciiTheme="majorBidi" w:hAnsiTheme="majorBidi" w:cstheme="majorBidi"/>
+                <w:color w:val="000000" w:themeColor="text1"/>
+              </w:rPr>
+              <w:t>Need to s</w:t>
+            </w:r>
+            <w:r>
+              <w:rPr>
+                <w:rFonts w:asciiTheme="majorBidi" w:hAnsiTheme="majorBidi" w:cstheme="majorBidi"/>
+                <w:color w:val="000000" w:themeColor="text1"/>
+              </w:rPr>
+              <w:t>ort all the edges in non-decreasing order of their weight.</w:t>
+            </w:r>
+          </w:p>
+        </w:tc>
+        <w:tc>
+          <w:tcPr>
+            <w:tcW w:w="4675" w:type="dxa"/>
+            <w:tcBorders>
+              <w:left w:val="thinThickSmallGap" w:sz="18" w:space="0" w:color="auto"/>
+            </w:tcBorders>
+          </w:tcPr>
+          <w:p>
+            <w:pPr>
+              <w:rPr>
+                <w:rFonts w:asciiTheme="majorBidi" w:hAnsiTheme="majorBidi" w:cstheme="majorBidi"/>
+                <w:color w:val="000000" w:themeColor="text1"/>
+              </w:rPr>
+            </w:pPr>
+            <w:r>
+              <w:rPr>
+                <w:rFonts w:asciiTheme="majorBidi" w:hAnsiTheme="majorBidi" w:cstheme="majorBidi"/>
+                <w:color w:val="000000" w:themeColor="text1"/>
+              </w:rPr>
+              <w:t xml:space="preserve">No need </w:t>
+            </w:r>
+            <w:r>
+              <w:rPr>
+                <w:rFonts w:asciiTheme="majorBidi" w:hAnsiTheme="majorBidi" w:cstheme="majorBidi"/>
+                <w:color w:val="000000" w:themeColor="text1"/>
+              </w:rPr>
+              <w:t>to sort the edges</w:t>
+            </w:r>
+            <w:r>
+              <w:rPr>
+                <w:rFonts w:asciiTheme="majorBidi" w:hAnsiTheme="majorBidi" w:cstheme="majorBidi"/>
+                <w:color w:val="000000" w:themeColor="text1"/>
+              </w:rPr>
+              <w:t>.</w:t>
+            </w:r>
+          </w:p>
+        </w:tc>
+      </w:tr>
+      <w:tr>
+        <w:tc>
+          <w:tcPr>
+            <w:tcW w:w="4675" w:type="dxa"/>
+            <w:tcBorders>
+              <w:right w:val="thinThickSmallGap" w:sz="18" w:space="0" w:color="auto"/>
+            </w:tcBorders>
+          </w:tcPr>
+          <w:p>
+            <w:pPr>
+              <w:rPr>
+                <w:rFonts w:asciiTheme="majorBidi" w:hAnsiTheme="majorBidi" w:cstheme="majorBidi"/>
+                <w:color w:val="000000" w:themeColor="text1"/>
+              </w:rPr>
+            </w:pPr>
+            <w:r>
+              <w:rPr>
+                <w:rFonts w:asciiTheme="majorBidi" w:hAnsiTheme="majorBidi" w:cstheme="majorBidi"/>
+                <w:color w:val="000000" w:themeColor="text1"/>
+              </w:rPr>
+              <w:t>Edge based</w:t>
+            </w:r>
+          </w:p>
+        </w:tc>
+        <w:tc>
+          <w:tcPr>
+            <w:tcW w:w="4675" w:type="dxa"/>
+            <w:tcBorders>
+              <w:left w:val="thinThickSmallGap" w:sz="18" w:space="0" w:color="auto"/>
+            </w:tcBorders>
+          </w:tcPr>
+          <w:p>
+            <w:pPr>
+              <w:rPr>
+                <w:rFonts w:asciiTheme="majorBidi" w:hAnsiTheme="majorBidi" w:cstheme="majorBidi"/>
+                <w:color w:val="000000" w:themeColor="text1"/>
+              </w:rPr>
+            </w:pPr>
+            <w:r>
+              <w:rPr>
+                <w:rFonts w:asciiTheme="majorBidi" w:hAnsiTheme="majorBidi" w:cstheme="majorBidi"/>
+                <w:color w:val="000000" w:themeColor="text1"/>
+              </w:rPr>
+              <w:t>V</w:t>
+            </w:r>
+            <w:r>
+              <w:rPr>
+                <w:rFonts w:asciiTheme="majorBidi" w:hAnsiTheme="majorBidi" w:cstheme="majorBidi"/>
+                <w:color w:val="000000" w:themeColor="text1"/>
+              </w:rPr>
+              <w:t>ertex</w:t>
+            </w:r>
+            <w:r>
+              <w:rPr>
+                <w:rFonts w:asciiTheme="majorBidi" w:hAnsiTheme="majorBidi" w:cstheme="majorBidi"/>
+                <w:color w:val="000000" w:themeColor="text1"/>
+              </w:rPr>
+              <w:t xml:space="preserve"> based</w:t>
+            </w:r>
+          </w:p>
+        </w:tc>
+      </w:tr>
+      <w:tr>
+        <w:tc>
+          <w:tcPr>
+            <w:tcW w:w="4675" w:type="dxa"/>
+            <w:tcBorders>
+              <w:right w:val="thinThickSmallGap" w:sz="18" w:space="0" w:color="auto"/>
+            </w:tcBorders>
+          </w:tcPr>
+          <w:p>
+            <w:pPr>
+              <w:rPr>
+                <w:rFonts w:asciiTheme="majorBidi" w:hAnsiTheme="majorBidi" w:cstheme="majorBidi"/>
+                <w:color w:val="000000" w:themeColor="text1"/>
+              </w:rPr>
+            </w:pPr>
+            <w:r>
+              <w:rPr>
+                <w:rFonts w:asciiTheme="majorBidi" w:hAnsiTheme="majorBidi" w:cstheme="majorBidi"/>
+                <w:color w:val="000000" w:themeColor="text1"/>
+              </w:rPr>
+              <w:t>It traverses one node only once.</w:t>
+            </w:r>
+          </w:p>
+        </w:tc>
+        <w:tc>
+          <w:tcPr>
+            <w:tcW w:w="4675" w:type="dxa"/>
+            <w:tcBorders>
+              <w:left w:val="thinThickSmallGap" w:sz="18" w:space="0" w:color="auto"/>
+            </w:tcBorders>
+          </w:tcPr>
+          <w:p>
+            <w:pPr>
+              <w:rPr>
+                <w:rFonts w:asciiTheme="majorBidi" w:hAnsiTheme="majorBidi" w:cstheme="majorBidi"/>
+                <w:color w:val="000000" w:themeColor="text1"/>
+              </w:rPr>
+            </w:pPr>
+            <w:r>
+              <w:rPr>
+                <w:rFonts w:asciiTheme="majorBidi" w:hAnsiTheme="majorBidi" w:cstheme="majorBidi"/>
+                <w:color w:val="000000" w:themeColor="text1"/>
+              </w:rPr>
+              <w:t>It traverses one node more than one time to get the minimum distance.</w:t>
+            </w:r>
+          </w:p>
+        </w:tc>
+      </w:tr>
+      <w:tr>
+        <w:tc>
+          <w:tcPr>
+            <w:tcW w:w="4675" w:type="dxa"/>
+            <w:tcBorders>
+              <w:right w:val="thinThickSmallGap" w:sz="18" w:space="0" w:color="auto"/>
+            </w:tcBorders>
+          </w:tcPr>
+          <w:p>
+            <w:pPr>
+              <w:rPr>
+                <w:rFonts w:asciiTheme="majorBidi" w:hAnsiTheme="majorBidi" w:cstheme="majorBidi"/>
+                <w:color w:val="000000" w:themeColor="text1"/>
+              </w:rPr>
+            </w:pPr>
+            <w:r>
+              <w:rPr>
+                <w:rFonts w:asciiTheme="majorBidi" w:hAnsiTheme="majorBidi" w:cstheme="majorBidi"/>
+                <w:color w:val="000000" w:themeColor="text1"/>
+              </w:rPr>
+              <w:t>Gives</w:t>
+            </w:r>
+            <w:r>
+              <w:rPr>
+                <w:rFonts w:asciiTheme="majorBidi" w:hAnsiTheme="majorBidi" w:cstheme="majorBidi"/>
+                <w:color w:val="000000" w:themeColor="text1"/>
+              </w:rPr>
+              <w:t xml:space="preserve">  </w:t>
+            </w:r>
+            <w:r>
+              <w:rPr>
+                <w:rFonts w:asciiTheme="majorBidi" w:hAnsiTheme="majorBidi" w:cstheme="majorBidi"/>
+                <w:color w:val="000000" w:themeColor="text1"/>
+              </w:rPr>
+              <w:t>disconnected components</w:t>
+            </w:r>
+            <w:r>
+              <w:rPr>
+                <w:rFonts w:asciiTheme="majorBidi" w:hAnsiTheme="majorBidi" w:cstheme="majorBidi"/>
+                <w:color w:val="000000" w:themeColor="text1"/>
+              </w:rPr>
+              <w:t xml:space="preserve"> (</w:t>
+            </w:r>
+            <w:r>
+              <w:rPr>
+                <w:rFonts w:asciiTheme="majorBidi" w:hAnsiTheme="majorBidi" w:cstheme="majorBidi"/>
+                <w:color w:val="000000" w:themeColor="text1"/>
+              </w:rPr>
+              <w:t xml:space="preserve">can generate </w:t>
+            </w:r>
+            <w:r>
+              <w:rPr>
+                <w:rFonts w:asciiTheme="majorBidi" w:hAnsiTheme="majorBidi" w:cstheme="majorBidi"/>
+                <w:color w:val="000000" w:themeColor="text1"/>
+              </w:rPr>
+              <w:t>more than one tree)</w:t>
+            </w:r>
+          </w:p>
+        </w:tc>
+        <w:tc>
+          <w:tcPr>
+            <w:tcW w:w="4675" w:type="dxa"/>
+            <w:tcBorders>
+              <w:left w:val="thinThickSmallGap" w:sz="18" w:space="0" w:color="auto"/>
+            </w:tcBorders>
+          </w:tcPr>
+          <w:p>
+            <w:pPr>
+              <w:rPr>
+                <w:rFonts w:asciiTheme="majorBidi" w:hAnsiTheme="majorBidi" w:cstheme="majorBidi"/>
+                <w:color w:val="000000" w:themeColor="text1"/>
+              </w:rPr>
+            </w:pPr>
+            <w:r>
+              <w:rPr>
+                <w:rFonts w:asciiTheme="majorBidi" w:hAnsiTheme="majorBidi" w:cstheme="majorBidi"/>
+                <w:color w:val="000000" w:themeColor="text1"/>
+              </w:rPr>
+              <w:t>G</w:t>
+            </w:r>
+            <w:r>
+              <w:rPr>
+                <w:rFonts w:asciiTheme="majorBidi" w:hAnsiTheme="majorBidi" w:cstheme="majorBidi"/>
+                <w:color w:val="000000" w:themeColor="text1"/>
+              </w:rPr>
+              <w:t>ives connected component</w:t>
+            </w:r>
+            <w:r>
+              <w:rPr>
+                <w:rFonts w:asciiTheme="majorBidi" w:hAnsiTheme="majorBidi" w:cstheme="majorBidi"/>
+                <w:color w:val="000000" w:themeColor="text1"/>
+              </w:rPr>
+              <w:t xml:space="preserve"> (1 tree)</w:t>
+            </w:r>
+          </w:p>
+        </w:tc>
+      </w:tr>
+      <w:tr>
+        <w:tc>
+          <w:tcPr>
+            <w:tcW w:w="4675" w:type="dxa"/>
+            <w:tcBorders>
+              <w:right w:val="thinThickSmallGap" w:sz="18" w:space="0" w:color="auto"/>
+            </w:tcBorders>
+          </w:tcPr>
+          <w:p>
+            <w:pPr>
+              <w:rPr>
+                <w:rFonts w:asciiTheme="majorBidi" w:hAnsiTheme="majorBidi" w:cstheme="majorBidi"/>
+                <w:color w:val="000000" w:themeColor="text1"/>
+              </w:rPr>
+            </w:pPr>
+            <w:r>
+              <w:rPr>
+                <w:rFonts w:asciiTheme="majorBidi" w:hAnsiTheme="majorBidi" w:cstheme="majorBidi"/>
+                <w:color w:val="000000" w:themeColor="text1"/>
+              </w:rPr>
+              <w:t>it can work on disconnected components</w:t>
+            </w:r>
+          </w:p>
+        </w:tc>
+        <w:tc>
+          <w:tcPr>
+            <w:tcW w:w="4675" w:type="dxa"/>
+            <w:tcBorders>
+              <w:left w:val="thinThickSmallGap" w:sz="18" w:space="0" w:color="auto"/>
+            </w:tcBorders>
+          </w:tcPr>
+          <w:p>
+            <w:pPr>
+              <w:rPr>
+                <w:rFonts w:asciiTheme="majorBidi" w:hAnsiTheme="majorBidi" w:cstheme="majorBidi"/>
+                <w:color w:val="000000" w:themeColor="text1"/>
+              </w:rPr>
+            </w:pPr>
+            <w:r>
+              <w:rPr>
+                <w:rFonts w:asciiTheme="majorBidi" w:hAnsiTheme="majorBidi" w:cstheme="majorBidi"/>
+                <w:color w:val="000000" w:themeColor="text1"/>
+              </w:rPr>
+              <w:t>it works only on connected graph.</w:t>
+            </w:r>
+          </w:p>
+        </w:tc>
+      </w:tr>
+      <w:tr>
+        <w:tc>
+          <w:tcPr>
+            <w:tcW w:w="4675" w:type="dxa"/>
+            <w:tcBorders>
+              <w:right w:val="thinThickSmallGap" w:sz="18" w:space="0" w:color="auto"/>
+            </w:tcBorders>
+          </w:tcPr>
+          <w:p>
+            <w:pPr>
+              <w:rPr>
+                <w:rFonts w:asciiTheme="majorBidi" w:hAnsiTheme="majorBidi" w:cstheme="majorBidi"/>
+                <w:color w:val="000000" w:themeColor="text1"/>
+              </w:rPr>
+            </w:pPr>
+            <w:r>
+              <w:rPr>
+                <w:rFonts w:asciiTheme="majorBidi" w:hAnsiTheme="majorBidi" w:cstheme="majorBidi"/>
+                <w:color w:val="000000" w:themeColor="text1"/>
+              </w:rPr>
+              <w:t>Need to check if edges acyclic  or not, in each iteration</w:t>
+            </w:r>
+          </w:p>
+        </w:tc>
+        <w:tc>
+          <w:tcPr>
+            <w:tcW w:w="4675" w:type="dxa"/>
+            <w:tcBorders>
+              <w:left w:val="thinThickSmallGap" w:sz="18" w:space="0" w:color="auto"/>
+            </w:tcBorders>
+          </w:tcPr>
+          <w:p>
+            <w:pPr>
+              <w:rPr>
+                <w:rFonts w:asciiTheme="majorBidi" w:hAnsiTheme="majorBidi" w:cstheme="majorBidi"/>
+                <w:color w:val="000000" w:themeColor="text1"/>
+              </w:rPr>
+            </w:pPr>
+            <w:r>
+              <w:rPr>
+                <w:rFonts w:asciiTheme="majorBidi" w:hAnsiTheme="majorBidi" w:cstheme="majorBidi"/>
+                <w:color w:val="000000" w:themeColor="text1"/>
+              </w:rPr>
+              <w:t xml:space="preserve">No need </w:t>
+            </w:r>
+            <w:r>
+              <w:rPr>
+                <w:rFonts w:asciiTheme="majorBidi" w:hAnsiTheme="majorBidi" w:cstheme="majorBidi"/>
+                <w:color w:val="000000" w:themeColor="text1"/>
+              </w:rPr>
+              <w:t>to check</w:t>
+            </w:r>
+            <w:r>
+              <w:rPr>
+                <w:rFonts w:asciiTheme="majorBidi" w:hAnsiTheme="majorBidi" w:cstheme="majorBidi"/>
+                <w:color w:val="000000" w:themeColor="text1"/>
+              </w:rPr>
+              <w:t xml:space="preserve"> if there are cyclic.</w:t>
+            </w:r>
+          </w:p>
+        </w:tc>
+      </w:tr>
+      <w:tr>
+        <w:tc>
+          <w:tcPr>
+            <w:tcW w:w="4675" w:type="dxa"/>
+            <w:tcBorders>
+              <w:right w:val="thinThickSmallGap" w:sz="18" w:space="0" w:color="auto"/>
+            </w:tcBorders>
+          </w:tcPr>
+          <w:p>
+            <w:pPr>
+              <w:rPr>
+                <w:rFonts w:asciiTheme="majorBidi" w:hAnsiTheme="majorBidi" w:cstheme="majorBidi"/>
+                <w:color w:val="000000" w:themeColor="text1"/>
+              </w:rPr>
+            </w:pPr>
+            <w:r>
+              <w:rPr>
+                <w:rFonts w:asciiTheme="majorBidi" w:hAnsiTheme="majorBidi" w:cstheme="majorBidi"/>
+                <w:color w:val="000000" w:themeColor="text1"/>
+              </w:rPr>
+              <w:t>T</w:t>
+            </w:r>
+            <w:r>
+              <w:rPr>
+                <w:rFonts w:asciiTheme="majorBidi" w:hAnsiTheme="majorBidi" w:cstheme="majorBidi"/>
+                <w:color w:val="000000" w:themeColor="text1"/>
+              </w:rPr>
+              <w:t>ime complexity is</w:t>
+            </w:r>
+            <w:r>
+              <w:rPr>
+                <w:rFonts w:asciiTheme="majorBidi" w:hAnsiTheme="majorBidi" w:cstheme="majorBidi"/>
+                <w:color w:val="000000" w:themeColor="text1"/>
+              </w:rPr>
+              <w:t xml:space="preserve"> O (E log E)</w:t>
+            </w:r>
+          </w:p>
+        </w:tc>
+        <w:tc>
+          <w:tcPr>
+            <w:tcW w:w="4675" w:type="dxa"/>
+            <w:tcBorders>
+              <w:left w:val="thinThickSmallGap" w:sz="18" w:space="0" w:color="auto"/>
+            </w:tcBorders>
+          </w:tcPr>
+          <w:p>
+            <w:pPr>
+              <w:rPr>
+                <w:rFonts w:asciiTheme="majorBidi" w:hAnsiTheme="majorBidi" w:cstheme="majorBidi"/>
+                <w:color w:val="000000" w:themeColor="text1"/>
+              </w:rPr>
+            </w:pPr>
+            <w:r>
+              <w:rPr>
+                <w:rFonts w:asciiTheme="majorBidi" w:hAnsiTheme="majorBidi" w:cstheme="majorBidi"/>
+                <w:color w:val="000000" w:themeColor="text1"/>
+              </w:rPr>
+              <w:t>Time complexity is O</w:t>
+            </w:r>
+            <w:r>
+              <w:rPr>
+                <w:rFonts w:asciiTheme="majorBidi" w:hAnsiTheme="majorBidi" w:cstheme="majorBidi"/>
+                <w:color w:val="000000" w:themeColor="text1"/>
+              </w:rPr>
+              <w:t xml:space="preserve"> (</w:t>
+            </w:r>
+            <w:r>
+              <w:rPr>
+                <w:rFonts w:asciiTheme="majorBidi" w:hAnsiTheme="majorBidi" w:cstheme="majorBidi"/>
+                <w:color w:val="000000" w:themeColor="text1"/>
+              </w:rPr>
+              <w:t>E log V</w:t>
+            </w:r>
+            <w:bookmarkStart w:id="0" w:name="_GoBack"/>
+            <w:bookmarkEnd w:id="0"/>
+            <w:r>
+              <w:rPr>
+                <w:rFonts w:asciiTheme="majorBidi" w:hAnsiTheme="majorBidi" w:cstheme="majorBidi"/>
+                <w:color w:val="000000" w:themeColor="text1"/>
+              </w:rPr>
+              <w:t>)</w:t>
+            </w:r>
+          </w:p>
+        </w:tc>
+      </w:tr>
+    </w:tbl>
+    <w:p>
+      <w:pPr>
+        <w:rPr>
+          <w:rFonts w:asciiTheme="majorBidi" w:hAnsiTheme="majorBidi" w:cstheme="majorBidi"/>
+          <w:color w:val="595959" w:themeColor="text1" w:themeTint="A6"/>
+        </w:rPr>
+      </w:pPr>
+    </w:p>
+    <w:p>
+      <w:pPr>
+        <w:rPr>
+          <w:rFonts w:asciiTheme="majorBidi" w:hAnsiTheme="majorBidi" w:cstheme="majorBidi"/>
+          <w:color w:val="595959" w:themeColor="text1" w:themeTint="A6"/>
+        </w:rPr>
       </w:pPr>
       <w:r>
         <w:rPr>
@@ -581,6 +1121,76 @@
           <w:color w:val="595959" w:themeColor="text1" w:themeTint="A6"/>
         </w:rPr>
         <w:t xml:space="preserve"> 2. How are they similar?</w:t>
+      </w:r>
+    </w:p>
+    <w:p>
+      <w:pPr>
+        <w:ind w:firstLine="720"/>
+        <w:rPr>
+          <w:rFonts w:asciiTheme="majorBidi" w:hAnsiTheme="majorBidi" w:cstheme="majorBidi"/>
+          <w:color w:val="000000" w:themeColor="text1"/>
+        </w:rPr>
+      </w:pPr>
+      <w:r>
+        <w:rPr>
+          <w:rFonts w:asciiTheme="majorBidi" w:hAnsiTheme="majorBidi" w:cstheme="majorBidi"/>
+          <w:color w:val="000000" w:themeColor="text1"/>
+        </w:rPr>
+        <w:t xml:space="preserve">- </w:t>
+      </w:r>
+      <w:r>
+        <w:rPr>
+          <w:rFonts w:asciiTheme="majorBidi" w:hAnsiTheme="majorBidi" w:cstheme="majorBidi"/>
+          <w:color w:val="000000" w:themeColor="text1"/>
+        </w:rPr>
+        <w:t>Both are methods for solving problem</w:t>
+      </w:r>
+      <w:r>
+        <w:rPr>
+          <w:rFonts w:asciiTheme="majorBidi" w:hAnsiTheme="majorBidi" w:cstheme="majorBidi"/>
+          <w:color w:val="000000" w:themeColor="text1"/>
+        </w:rPr>
+        <w:t>.</w:t>
+      </w:r>
+    </w:p>
+    <w:p>
+      <w:pPr>
+        <w:ind w:firstLine="720"/>
+        <w:rPr>
+          <w:rFonts w:asciiTheme="majorBidi" w:hAnsiTheme="majorBidi" w:cstheme="majorBidi"/>
+          <w:color w:val="000000" w:themeColor="text1"/>
+        </w:rPr>
+      </w:pPr>
+      <w:r>
+        <w:rPr>
+          <w:rFonts w:asciiTheme="majorBidi" w:hAnsiTheme="majorBidi" w:cstheme="majorBidi"/>
+          <w:color w:val="000000" w:themeColor="text1"/>
+        </w:rPr>
+        <w:t xml:space="preserve">- </w:t>
+      </w:r>
+      <w:r>
+        <w:rPr>
+          <w:rStyle w:val="uiqtextrenderedqtext"/>
+          <w:rFonts w:asciiTheme="majorBidi" w:hAnsiTheme="majorBidi" w:cstheme="majorBidi"/>
+          <w:color w:val="000000" w:themeColor="text1"/>
+        </w:rPr>
+        <w:t>Both are greedy algorithm to Find the</w:t>
+      </w:r>
+      <w:r>
+        <w:rPr>
+          <w:rStyle w:val="uiqtextrenderedqtext"/>
+          <w:rFonts w:asciiTheme="majorBidi" w:hAnsiTheme="majorBidi" w:cstheme="majorBidi"/>
+          <w:color w:val="000000" w:themeColor="text1"/>
+        </w:rPr>
+        <w:t xml:space="preserve"> </w:t>
+      </w:r>
+      <w:r>
+        <w:rPr>
+          <w:rStyle w:val="uiqtextrenderedqtext"/>
+          <w:rFonts w:asciiTheme="majorBidi" w:hAnsiTheme="majorBidi" w:cstheme="majorBidi"/>
+          <w:color w:val="000000" w:themeColor="text1"/>
+        </w:rPr>
+        <w:t>minimum spanning tree (MST)</w:t>
       </w:r>
     </w:p>
     <w:p>
@@ -627,21 +1237,7 @@
         <w:rPr>
           <w:rFonts w:asciiTheme="majorBidi" w:hAnsiTheme="majorBidi" w:cstheme="majorBidi"/>
         </w:rPr>
-        <w:t xml:space="preserve">Both Prim’s and Kruskal’s algorithm finds the Minimum Spanning Tree. The most important idea of Kruskal’s algorithm to Prim’s is efficiency in their field. So, Choose the Kruskal algorithm is found to run faster in sparse graphs. Whereas, Prim's algorithm is found to run faster in dense graphs with </w:t>
-      </w:r>
-      <w:proofErr w:type="gramStart"/>
-      <w:r>
-        <w:rPr>
-          <w:rFonts w:asciiTheme="majorBidi" w:hAnsiTheme="majorBidi" w:cstheme="majorBidi"/>
-        </w:rPr>
-        <w:t>more</w:t>
-      </w:r>
-      <w:proofErr w:type="gramEnd"/>
-      <w:r>
-        <w:rPr>
-          <w:rFonts w:asciiTheme="majorBidi" w:hAnsiTheme="majorBidi" w:cstheme="majorBidi"/>
-        </w:rPr>
-        <w:t xml:space="preserve"> number of edges than vertices. </w:t>
+        <w:t xml:space="preserve">Both Prim’s and Kruskal’s algorithm finds the Minimum Spanning Tree. The most important idea of Kruskal’s algorithm to Prim’s is efficiency in their field. So, Choose the Kruskal algorithm is found to run faster in sparse graphs. Whereas, Prim's algorithm is found to run faster in dense graphs with more number of edges than vertices. </w:t>
       </w:r>
     </w:p>
     <w:p>
@@ -653,7 +1249,6 @@
           <w:szCs w:val="28"/>
         </w:rPr>
       </w:pPr>
-      <w:bookmarkStart w:id="0" w:name="_GoBack"/>
       <w:r>
         <w:rPr>
           <w:rFonts w:asciiTheme="majorBidi" w:hAnsiTheme="majorBidi" w:cstheme="majorBidi"/>
@@ -661,7 +1256,6 @@
         </w:rPr>
         <w:t xml:space="preserve"> 5. Write your conclusions in your own words</w:t>
       </w:r>
-      <w:bookmarkEnd w:id="0"/>
     </w:p>
     <w:sectPr>
       <w:pgSz w:w="12240" w:h="15840"/>
@@ -1232,6 +1826,11 @@
       <w:contextualSpacing/>
     </w:pPr>
   </w:style>
+  <w:style w:type="character" w:customStyle="1" w:styleId="uiqtextrenderedqtext">
+    <w:name w:val="ui_qtext_rendered_qtext"/>
+    <w:basedOn w:val="DefaultParagraphFont"/>
+    <w:rsid w:val="00205ED4"/>
+  </w:style>
 </w:styles>
 </file>
 

</xml_diff>

<commit_message>
Update Group #3_Bouns Assginment.docx
</commit_message>
<xml_diff>
--- a/Assginment/Group #3_Bouns Assginment.docx
+++ b/Assginment/Group #3_Bouns Assginment.docx
@@ -83,38 +83,36 @@
           <w:sz w:val="28"/>
           <w:szCs w:val="28"/>
         </w:rPr>
-        <w:t>Instructor: Dr. Arwa Noorwali</w:t>
-      </w:r>
-    </w:p>
-    <w:p>
-      <w:pPr>
-        <w:jc w:val="center"/>
+        <w:t xml:space="preserve">Instructor: Dr. </w:t>
+      </w:r>
+      <w:proofErr w:type="spellStart"/>
+      <w:r>
         <w:rPr>
           <w:rFonts w:asciiTheme="majorBidi" w:hAnsiTheme="majorBidi" w:cstheme="majorBidi"/>
           <w:sz w:val="28"/>
           <w:szCs w:val="28"/>
         </w:rPr>
-      </w:pPr>
-    </w:p>
-    <w:p>
-      <w:pPr>
-        <w:jc w:val="center"/>
+        <w:t>Arwa</w:t>
+      </w:r>
+      <w:proofErr w:type="spellEnd"/>
+      <w:r>
         <w:rPr>
           <w:rFonts w:asciiTheme="majorBidi" w:hAnsiTheme="majorBidi" w:cstheme="majorBidi"/>
           <w:sz w:val="28"/>
           <w:szCs w:val="28"/>
         </w:rPr>
-      </w:pPr>
-    </w:p>
-    <w:p>
-      <w:pPr>
-        <w:jc w:val="center"/>
+        <w:t xml:space="preserve"> </w:t>
+      </w:r>
+      <w:proofErr w:type="spellStart"/>
+      <w:r>
         <w:rPr>
           <w:rFonts w:asciiTheme="majorBidi" w:hAnsiTheme="majorBidi" w:cstheme="majorBidi"/>
           <w:sz w:val="28"/>
           <w:szCs w:val="28"/>
         </w:rPr>
-      </w:pPr>
+        <w:t>Noorwali</w:t>
+      </w:r>
+      <w:proofErr w:type="spellEnd"/>
     </w:p>
     <w:p>
       <w:pPr>
@@ -136,9 +134,39 @@
         </w:rPr>
       </w:pPr>
     </w:p>
+    <w:p>
+      <w:pPr>
+        <w:jc w:val="center"/>
+        <w:rPr>
+          <w:rFonts w:asciiTheme="majorBidi" w:hAnsiTheme="majorBidi" w:cstheme="majorBidi"/>
+          <w:sz w:val="28"/>
+          <w:szCs w:val="28"/>
+        </w:rPr>
+      </w:pPr>
+    </w:p>
+    <w:p>
+      <w:pPr>
+        <w:jc w:val="center"/>
+        <w:rPr>
+          <w:rFonts w:asciiTheme="majorBidi" w:hAnsiTheme="majorBidi" w:cstheme="majorBidi"/>
+          <w:sz w:val="28"/>
+          <w:szCs w:val="28"/>
+        </w:rPr>
+      </w:pPr>
+    </w:p>
+    <w:p>
+      <w:pPr>
+        <w:jc w:val="center"/>
+        <w:rPr>
+          <w:rFonts w:asciiTheme="majorBidi" w:hAnsiTheme="majorBidi" w:cstheme="majorBidi"/>
+          <w:sz w:val="28"/>
+          <w:szCs w:val="28"/>
+        </w:rPr>
+      </w:pPr>
+    </w:p>
     <w:tbl>
       <w:tblPr>
-        <w:tblStyle w:val="TableGrid"/>
+        <w:tblStyle w:val="a3"/>
         <w:tblW w:w="0" w:type="auto"/>
         <w:tblLook w:val="04A0" w:firstRow="1" w:lastRow="0" w:firstColumn="1" w:lastColumn="0" w:noHBand="0" w:noVBand="1"/>
       </w:tblPr>
@@ -210,13 +238,23 @@
                 <w:szCs w:val="28"/>
               </w:rPr>
             </w:pPr>
+            <w:proofErr w:type="spellStart"/>
             <w:r>
               <w:rPr>
                 <w:rFonts w:asciiTheme="majorBidi" w:hAnsiTheme="majorBidi" w:cstheme="majorBidi"/>
                 <w:sz w:val="28"/>
                 <w:szCs w:val="28"/>
               </w:rPr>
-              <w:t>Arwa Fahad</w:t>
+              <w:t>Arwa</w:t>
+            </w:r>
+            <w:proofErr w:type="spellEnd"/>
+            <w:r>
+              <w:rPr>
+                <w:rFonts w:asciiTheme="majorBidi" w:hAnsiTheme="majorBidi" w:cstheme="majorBidi"/>
+                <w:sz w:val="28"/>
+                <w:szCs w:val="28"/>
+              </w:rPr>
+              <w:t xml:space="preserve"> Fahad</w:t>
             </w:r>
           </w:p>
         </w:tc>
@@ -256,8 +294,18 @@
                 <w:sz w:val="28"/>
                 <w:szCs w:val="28"/>
               </w:rPr>
-              <w:t>Elham Imdad</w:t>
-            </w:r>
+              <w:t xml:space="preserve">Elham </w:t>
+            </w:r>
+            <w:proofErr w:type="spellStart"/>
+            <w:r>
+              <w:rPr>
+                <w:rFonts w:asciiTheme="majorBidi" w:hAnsiTheme="majorBidi" w:cstheme="majorBidi"/>
+                <w:sz w:val="28"/>
+                <w:szCs w:val="28"/>
+              </w:rPr>
+              <w:t>Imdad</w:t>
+            </w:r>
+            <w:proofErr w:type="spellEnd"/>
           </w:p>
         </w:tc>
         <w:tc>
@@ -321,6 +369,14 @@
                 <w:szCs w:val="28"/>
               </w:rPr>
             </w:pPr>
+            <w:r>
+              <w:rPr>
+                <w:rFonts w:asciiTheme="majorBidi" w:hAnsiTheme="majorBidi" w:cstheme="majorBidi"/>
+                <w:sz w:val="28"/>
+                <w:szCs w:val="28"/>
+              </w:rPr>
+              <w:t>1505841</w:t>
+            </w:r>
           </w:p>
         </w:tc>
       </w:tr>
@@ -344,8 +400,18 @@
                 <w:sz w:val="28"/>
                 <w:szCs w:val="28"/>
               </w:rPr>
-              <w:t>Ghadeer Qalas</w:t>
-            </w:r>
+              <w:t xml:space="preserve">Ghadeer </w:t>
+            </w:r>
+            <w:proofErr w:type="spellStart"/>
+            <w:r>
+              <w:rPr>
+                <w:rFonts w:asciiTheme="majorBidi" w:hAnsiTheme="majorBidi" w:cstheme="majorBidi"/>
+                <w:sz w:val="28"/>
+                <w:szCs w:val="28"/>
+              </w:rPr>
+              <w:t>Qalas</w:t>
+            </w:r>
+            <w:proofErr w:type="spellEnd"/>
           </w:p>
         </w:tc>
         <w:tc>
@@ -475,6 +541,11 @@
     </w:p>
     <w:p>
       <w:pPr>
+        <w:pStyle w:val="a4"/>
+        <w:numPr>
+          <w:ilvl w:val="0"/>
+          <w:numId w:val="2"/>
+        </w:numPr>
         <w:tabs>
           <w:tab w:val="center" w:pos="4680"/>
         </w:tabs>
@@ -488,8 +559,20 @@
           <w:rFonts w:asciiTheme="majorBidi" w:hAnsiTheme="majorBidi" w:cstheme="majorBidi"/>
           <w:color w:val="595959" w:themeColor="text1" w:themeTint="A6"/>
         </w:rPr>
-        <w:t>1. How are they different?</w:t>
-      </w:r>
+        <w:t>How are they different?</w:t>
+      </w:r>
+    </w:p>
+    <w:p>
+      <w:pPr>
+        <w:pStyle w:val="a4"/>
+        <w:tabs>
+          <w:tab w:val="center" w:pos="4680"/>
+        </w:tabs>
+        <w:rPr>
+          <w:rFonts w:asciiTheme="majorBidi" w:hAnsiTheme="majorBidi" w:cstheme="majorBidi"/>
+          <w:color w:val="595959" w:themeColor="text1" w:themeTint="A6"/>
+        </w:rPr>
+      </w:pPr>
       <w:r>
         <w:rPr>
           <w:rFonts w:asciiTheme="majorBidi" w:hAnsiTheme="majorBidi" w:cstheme="majorBidi"/>
@@ -500,7 +583,7 @@
     </w:p>
     <w:tbl>
       <w:tblPr>
-        <w:tblStyle w:val="TableGrid"/>
+        <w:tblStyle w:val="a3"/>
         <w:tblW w:w="0" w:type="auto"/>
         <w:tblBorders>
           <w:top w:val="thinThickSmallGap" w:sz="18" w:space="0" w:color="auto"/>
@@ -511,16 +594,18 @@
         <w:tblLook w:val="04A0" w:firstRow="1" w:lastRow="0" w:firstColumn="1" w:lastColumn="0" w:noHBand="0" w:noVBand="1"/>
       </w:tblPr>
       <w:tblGrid>
-        <w:gridCol w:w="4643"/>
-        <w:gridCol w:w="4641"/>
+        <w:gridCol w:w="4665"/>
+        <w:gridCol w:w="4665"/>
       </w:tblGrid>
       <w:tr>
         <w:tc>
           <w:tcPr>
             <w:tcW w:w="4675" w:type="dxa"/>
             <w:tcBorders>
-              <w:bottom w:val="thinThickSmallGap" w:sz="18" w:space="0" w:color="auto"/>
-              <w:right w:val="thinThickSmallGap" w:sz="18" w:space="0" w:color="auto"/>
+              <w:top w:val="single" w:sz="12" w:space="0" w:color="auto"/>
+              <w:left w:val="single" w:sz="12" w:space="0" w:color="auto"/>
+              <w:bottom w:val="single" w:sz="12" w:space="0" w:color="auto"/>
+              <w:right w:val="single" w:sz="12" w:space="0" w:color="auto"/>
             </w:tcBorders>
           </w:tcPr>
           <w:p>
@@ -543,8 +628,10 @@
           <w:tcPr>
             <w:tcW w:w="4675" w:type="dxa"/>
             <w:tcBorders>
-              <w:left w:val="thinThickSmallGap" w:sz="18" w:space="0" w:color="auto"/>
-              <w:bottom w:val="thinThickSmallGap" w:sz="18" w:space="0" w:color="auto"/>
+              <w:top w:val="single" w:sz="12" w:space="0" w:color="auto"/>
+              <w:left w:val="single" w:sz="12" w:space="0" w:color="auto"/>
+              <w:bottom w:val="single" w:sz="12" w:space="0" w:color="auto"/>
+              <w:right w:val="single" w:sz="12" w:space="0" w:color="auto"/>
             </w:tcBorders>
           </w:tcPr>
           <w:p>
@@ -559,21 +646,7 @@
                 <w:rFonts w:asciiTheme="majorBidi" w:hAnsiTheme="majorBidi" w:cstheme="majorBidi"/>
                 <w:color w:val="000000" w:themeColor="text1"/>
               </w:rPr>
-              <w:t>Prim’s</w:t>
-            </w:r>
-            <w:r>
-              <w:rPr>
-                <w:rFonts w:asciiTheme="majorBidi" w:hAnsiTheme="majorBidi" w:cstheme="majorBidi"/>
-                <w:color w:val="000000" w:themeColor="text1"/>
-              </w:rPr>
-              <w:t xml:space="preserve"> </w:t>
-            </w:r>
-            <w:r>
-              <w:rPr>
-                <w:rFonts w:asciiTheme="majorBidi" w:hAnsiTheme="majorBidi" w:cstheme="majorBidi"/>
-                <w:color w:val="000000" w:themeColor="text1"/>
-              </w:rPr>
-              <w:t>algorithm</w:t>
+              <w:t>Prim’s algorithm</w:t>
             </w:r>
           </w:p>
         </w:tc>
@@ -583,8 +656,9 @@
           <w:tcPr>
             <w:tcW w:w="4675" w:type="dxa"/>
             <w:tcBorders>
-              <w:top w:val="thinThickSmallGap" w:sz="18" w:space="0" w:color="auto"/>
-              <w:right w:val="thinThickSmallGap" w:sz="18" w:space="0" w:color="auto"/>
+              <w:top w:val="single" w:sz="12" w:space="0" w:color="auto"/>
+              <w:left w:val="single" w:sz="12" w:space="0" w:color="auto"/>
+              <w:right w:val="single" w:sz="12" w:space="0" w:color="auto"/>
             </w:tcBorders>
           </w:tcPr>
           <w:p>
@@ -607,8 +681,9 @@
           <w:tcPr>
             <w:tcW w:w="4675" w:type="dxa"/>
             <w:tcBorders>
-              <w:top w:val="thinThickSmallGap" w:sz="18" w:space="0" w:color="auto"/>
-              <w:left w:val="thinThickSmallGap" w:sz="18" w:space="0" w:color="auto"/>
+              <w:top w:val="single" w:sz="12" w:space="0" w:color="auto"/>
+              <w:left w:val="single" w:sz="12" w:space="0" w:color="auto"/>
+              <w:right w:val="single" w:sz="12" w:space="0" w:color="auto"/>
             </w:tcBorders>
           </w:tcPr>
           <w:p>
@@ -633,7 +708,8 @@
           <w:tcPr>
             <w:tcW w:w="4675" w:type="dxa"/>
             <w:tcBorders>
-              <w:right w:val="thinThickSmallGap" w:sz="18" w:space="0" w:color="auto"/>
+              <w:left w:val="single" w:sz="12" w:space="0" w:color="auto"/>
+              <w:right w:val="single" w:sz="12" w:space="0" w:color="auto"/>
             </w:tcBorders>
           </w:tcPr>
           <w:p>
@@ -648,14 +724,7 @@
                 <w:rFonts w:asciiTheme="majorBidi" w:hAnsiTheme="majorBidi" w:cstheme="majorBidi"/>
                 <w:color w:val="000000" w:themeColor="text1"/>
               </w:rPr>
-              <w:t>Need to s</w:t>
-            </w:r>
-            <w:r>
-              <w:rPr>
-                <w:rFonts w:asciiTheme="majorBidi" w:hAnsiTheme="majorBidi" w:cstheme="majorBidi"/>
-                <w:color w:val="000000" w:themeColor="text1"/>
-              </w:rPr>
-              <w:t>ort all the edges in non-decreasing order of their weight.</w:t>
+              <w:t>Need to sort all the edges in non-decreasing order of their weight.</w:t>
             </w:r>
           </w:p>
         </w:tc>
@@ -663,7 +732,8 @@
           <w:tcPr>
             <w:tcW w:w="4675" w:type="dxa"/>
             <w:tcBorders>
-              <w:left w:val="thinThickSmallGap" w:sz="18" w:space="0" w:color="auto"/>
+              <w:left w:val="single" w:sz="12" w:space="0" w:color="auto"/>
+              <w:right w:val="single" w:sz="12" w:space="0" w:color="auto"/>
             </w:tcBorders>
           </w:tcPr>
           <w:p>
@@ -678,21 +748,7 @@
                 <w:rFonts w:asciiTheme="majorBidi" w:hAnsiTheme="majorBidi" w:cstheme="majorBidi"/>
                 <w:color w:val="000000" w:themeColor="text1"/>
               </w:rPr>
-              <w:t xml:space="preserve">No need </w:t>
-            </w:r>
-            <w:r>
-              <w:rPr>
-                <w:rFonts w:asciiTheme="majorBidi" w:hAnsiTheme="majorBidi" w:cstheme="majorBidi"/>
-                <w:color w:val="000000" w:themeColor="text1"/>
-              </w:rPr>
-              <w:t>to sort the edges</w:t>
-            </w:r>
-            <w:r>
-              <w:rPr>
-                <w:rFonts w:asciiTheme="majorBidi" w:hAnsiTheme="majorBidi" w:cstheme="majorBidi"/>
-                <w:color w:val="000000" w:themeColor="text1"/>
-              </w:rPr>
-              <w:t>.</w:t>
+              <w:t>No need to sort the edges.</w:t>
             </w:r>
           </w:p>
         </w:tc>
@@ -702,7 +758,8 @@
           <w:tcPr>
             <w:tcW w:w="4675" w:type="dxa"/>
             <w:tcBorders>
-              <w:right w:val="thinThickSmallGap" w:sz="18" w:space="0" w:color="auto"/>
+              <w:left w:val="single" w:sz="12" w:space="0" w:color="auto"/>
+              <w:right w:val="single" w:sz="12" w:space="0" w:color="auto"/>
             </w:tcBorders>
           </w:tcPr>
           <w:p>
@@ -725,7 +782,8 @@
           <w:tcPr>
             <w:tcW w:w="4675" w:type="dxa"/>
             <w:tcBorders>
-              <w:left w:val="thinThickSmallGap" w:sz="18" w:space="0" w:color="auto"/>
+              <w:left w:val="single" w:sz="12" w:space="0" w:color="auto"/>
+              <w:right w:val="single" w:sz="12" w:space="0" w:color="auto"/>
             </w:tcBorders>
           </w:tcPr>
           <w:p>
@@ -740,21 +798,7 @@
                 <w:rFonts w:asciiTheme="majorBidi" w:hAnsiTheme="majorBidi" w:cstheme="majorBidi"/>
                 <w:color w:val="000000" w:themeColor="text1"/>
               </w:rPr>
-              <w:t>V</w:t>
-            </w:r>
-            <w:r>
-              <w:rPr>
-                <w:rFonts w:asciiTheme="majorBidi" w:hAnsiTheme="majorBidi" w:cstheme="majorBidi"/>
-                <w:color w:val="000000" w:themeColor="text1"/>
-              </w:rPr>
-              <w:t>ertex</w:t>
-            </w:r>
-            <w:r>
-              <w:rPr>
-                <w:rFonts w:asciiTheme="majorBidi" w:hAnsiTheme="majorBidi" w:cstheme="majorBidi"/>
-                <w:color w:val="000000" w:themeColor="text1"/>
-              </w:rPr>
-              <w:t xml:space="preserve"> based</w:t>
+              <w:t>Vertex based</w:t>
             </w:r>
           </w:p>
         </w:tc>
@@ -764,7 +808,8 @@
           <w:tcPr>
             <w:tcW w:w="4675" w:type="dxa"/>
             <w:tcBorders>
-              <w:right w:val="thinThickSmallGap" w:sz="18" w:space="0" w:color="auto"/>
+              <w:left w:val="single" w:sz="12" w:space="0" w:color="auto"/>
+              <w:right w:val="single" w:sz="12" w:space="0" w:color="auto"/>
             </w:tcBorders>
           </w:tcPr>
           <w:p>
@@ -787,7 +832,8 @@
           <w:tcPr>
             <w:tcW w:w="4675" w:type="dxa"/>
             <w:tcBorders>
-              <w:left w:val="thinThickSmallGap" w:sz="18" w:space="0" w:color="auto"/>
+              <w:left w:val="single" w:sz="12" w:space="0" w:color="auto"/>
+              <w:right w:val="single" w:sz="12" w:space="0" w:color="auto"/>
             </w:tcBorders>
           </w:tcPr>
           <w:p>
@@ -812,7 +858,8 @@
           <w:tcPr>
             <w:tcW w:w="4675" w:type="dxa"/>
             <w:tcBorders>
-              <w:right w:val="thinThickSmallGap" w:sz="18" w:space="0" w:color="auto"/>
+              <w:left w:val="single" w:sz="12" w:space="0" w:color="auto"/>
+              <w:right w:val="single" w:sz="12" w:space="0" w:color="auto"/>
             </w:tcBorders>
           </w:tcPr>
           <w:p>
@@ -827,42 +874,7 @@
                 <w:rFonts w:asciiTheme="majorBidi" w:hAnsiTheme="majorBidi" w:cstheme="majorBidi"/>
                 <w:color w:val="000000" w:themeColor="text1"/>
               </w:rPr>
-              <w:t>Gives</w:t>
-            </w:r>
-            <w:r>
-              <w:rPr>
-                <w:rFonts w:asciiTheme="majorBidi" w:hAnsiTheme="majorBidi" w:cstheme="majorBidi"/>
-                <w:color w:val="000000" w:themeColor="text1"/>
-              </w:rPr>
-              <w:t xml:space="preserve">  </w:t>
-            </w:r>
-            <w:r>
-              <w:rPr>
-                <w:rFonts w:asciiTheme="majorBidi" w:hAnsiTheme="majorBidi" w:cstheme="majorBidi"/>
-                <w:color w:val="000000" w:themeColor="text1"/>
-              </w:rPr>
-              <w:t>disconnected components</w:t>
-            </w:r>
-            <w:r>
-              <w:rPr>
-                <w:rFonts w:asciiTheme="majorBidi" w:hAnsiTheme="majorBidi" w:cstheme="majorBidi"/>
-                <w:color w:val="000000" w:themeColor="text1"/>
-              </w:rPr>
-              <w:t xml:space="preserve"> (</w:t>
-            </w:r>
-            <w:r>
-              <w:rPr>
-                <w:rFonts w:asciiTheme="majorBidi" w:hAnsiTheme="majorBidi" w:cstheme="majorBidi"/>
-                <w:color w:val="000000" w:themeColor="text1"/>
-              </w:rPr>
-              <w:t xml:space="preserve">can generate </w:t>
-            </w:r>
-            <w:r>
-              <w:rPr>
-                <w:rFonts w:asciiTheme="majorBidi" w:hAnsiTheme="majorBidi" w:cstheme="majorBidi"/>
-                <w:color w:val="000000" w:themeColor="text1"/>
-              </w:rPr>
-              <w:t>more than one tree)</w:t>
+              <w:t>Gives  disconnected components (can generate more than one tree)</w:t>
             </w:r>
           </w:p>
         </w:tc>
@@ -870,7 +882,8 @@
           <w:tcPr>
             <w:tcW w:w="4675" w:type="dxa"/>
             <w:tcBorders>
-              <w:left w:val="thinThickSmallGap" w:sz="18" w:space="0" w:color="auto"/>
+              <w:left w:val="single" w:sz="12" w:space="0" w:color="auto"/>
+              <w:right w:val="single" w:sz="12" w:space="0" w:color="auto"/>
             </w:tcBorders>
           </w:tcPr>
           <w:p>
@@ -885,21 +898,7 @@
                 <w:rFonts w:asciiTheme="majorBidi" w:hAnsiTheme="majorBidi" w:cstheme="majorBidi"/>
                 <w:color w:val="000000" w:themeColor="text1"/>
               </w:rPr>
-              <w:t>G</w:t>
-            </w:r>
-            <w:r>
-              <w:rPr>
-                <w:rFonts w:asciiTheme="majorBidi" w:hAnsiTheme="majorBidi" w:cstheme="majorBidi"/>
-                <w:color w:val="000000" w:themeColor="text1"/>
-              </w:rPr>
-              <w:t>ives connected component</w:t>
-            </w:r>
-            <w:r>
-              <w:rPr>
-                <w:rFonts w:asciiTheme="majorBidi" w:hAnsiTheme="majorBidi" w:cstheme="majorBidi"/>
-                <w:color w:val="000000" w:themeColor="text1"/>
-              </w:rPr>
-              <w:t xml:space="preserve"> (1 tree)</w:t>
+              <w:t>Gives connected component (1 tree)</w:t>
             </w:r>
           </w:p>
         </w:tc>
@@ -909,7 +908,8 @@
           <w:tcPr>
             <w:tcW w:w="4675" w:type="dxa"/>
             <w:tcBorders>
-              <w:right w:val="thinThickSmallGap" w:sz="18" w:space="0" w:color="auto"/>
+              <w:left w:val="single" w:sz="12" w:space="0" w:color="auto"/>
+              <w:right w:val="single" w:sz="12" w:space="0" w:color="auto"/>
             </w:tcBorders>
           </w:tcPr>
           <w:p>
@@ -932,7 +932,8 @@
           <w:tcPr>
             <w:tcW w:w="4675" w:type="dxa"/>
             <w:tcBorders>
-              <w:left w:val="thinThickSmallGap" w:sz="18" w:space="0" w:color="auto"/>
+              <w:left w:val="single" w:sz="12" w:space="0" w:color="auto"/>
+              <w:right w:val="single" w:sz="12" w:space="0" w:color="auto"/>
             </w:tcBorders>
           </w:tcPr>
           <w:p>
@@ -957,7 +958,8 @@
           <w:tcPr>
             <w:tcW w:w="4675" w:type="dxa"/>
             <w:tcBorders>
-              <w:right w:val="thinThickSmallGap" w:sz="18" w:space="0" w:color="auto"/>
+              <w:left w:val="single" w:sz="12" w:space="0" w:color="auto"/>
+              <w:right w:val="single" w:sz="12" w:space="0" w:color="auto"/>
             </w:tcBorders>
           </w:tcPr>
           <w:p>
@@ -980,7 +982,8 @@
           <w:tcPr>
             <w:tcW w:w="4675" w:type="dxa"/>
             <w:tcBorders>
-              <w:left w:val="thinThickSmallGap" w:sz="18" w:space="0" w:color="auto"/>
+              <w:left w:val="single" w:sz="12" w:space="0" w:color="auto"/>
+              <w:right w:val="single" w:sz="12" w:space="0" w:color="auto"/>
             </w:tcBorders>
           </w:tcPr>
           <w:p>
@@ -995,21 +998,7 @@
                 <w:rFonts w:asciiTheme="majorBidi" w:hAnsiTheme="majorBidi" w:cstheme="majorBidi"/>
                 <w:color w:val="000000" w:themeColor="text1"/>
               </w:rPr>
-              <w:t xml:space="preserve">No need </w:t>
-            </w:r>
-            <w:r>
-              <w:rPr>
-                <w:rFonts w:asciiTheme="majorBidi" w:hAnsiTheme="majorBidi" w:cstheme="majorBidi"/>
-                <w:color w:val="000000" w:themeColor="text1"/>
-              </w:rPr>
-              <w:t>to check</w:t>
-            </w:r>
-            <w:r>
-              <w:rPr>
-                <w:rFonts w:asciiTheme="majorBidi" w:hAnsiTheme="majorBidi" w:cstheme="majorBidi"/>
-                <w:color w:val="000000" w:themeColor="text1"/>
-              </w:rPr>
-              <w:t xml:space="preserve"> if there are cyclic.</w:t>
+              <w:t>No need to check if there are cyclic.</w:t>
             </w:r>
           </w:p>
         </w:tc>
@@ -1019,7 +1008,9 @@
           <w:tcPr>
             <w:tcW w:w="4675" w:type="dxa"/>
             <w:tcBorders>
-              <w:right w:val="thinThickSmallGap" w:sz="18" w:space="0" w:color="auto"/>
+              <w:left w:val="single" w:sz="12" w:space="0" w:color="auto"/>
+              <w:bottom w:val="single" w:sz="12" w:space="0" w:color="auto"/>
+              <w:right w:val="single" w:sz="12" w:space="0" w:color="auto"/>
             </w:tcBorders>
           </w:tcPr>
           <w:p>
@@ -1034,21 +1025,7 @@
                 <w:rFonts w:asciiTheme="majorBidi" w:hAnsiTheme="majorBidi" w:cstheme="majorBidi"/>
                 <w:color w:val="000000" w:themeColor="text1"/>
               </w:rPr>
-              <w:t>T</w:t>
-            </w:r>
-            <w:r>
-              <w:rPr>
-                <w:rFonts w:asciiTheme="majorBidi" w:hAnsiTheme="majorBidi" w:cstheme="majorBidi"/>
-                <w:color w:val="000000" w:themeColor="text1"/>
-              </w:rPr>
-              <w:t>ime complexity is</w:t>
-            </w:r>
-            <w:r>
-              <w:rPr>
-                <w:rFonts w:asciiTheme="majorBidi" w:hAnsiTheme="majorBidi" w:cstheme="majorBidi"/>
-                <w:color w:val="000000" w:themeColor="text1"/>
-              </w:rPr>
-              <w:t xml:space="preserve"> O (E log E)</w:t>
+              <w:t>Time complexity is O (E log E)</w:t>
             </w:r>
           </w:p>
         </w:tc>
@@ -1056,7 +1033,9 @@
           <w:tcPr>
             <w:tcW w:w="4675" w:type="dxa"/>
             <w:tcBorders>
-              <w:left w:val="thinThickSmallGap" w:sz="18" w:space="0" w:color="auto"/>
+              <w:left w:val="single" w:sz="12" w:space="0" w:color="auto"/>
+              <w:bottom w:val="single" w:sz="12" w:space="0" w:color="auto"/>
+              <w:right w:val="single" w:sz="12" w:space="0" w:color="auto"/>
             </w:tcBorders>
           </w:tcPr>
           <w:p>
@@ -1071,14 +1050,7 @@
                 <w:rFonts w:asciiTheme="majorBidi" w:hAnsiTheme="majorBidi" w:cstheme="majorBidi"/>
                 <w:color w:val="000000" w:themeColor="text1"/>
               </w:rPr>
-              <w:t>Time complexity is O</w:t>
-            </w:r>
-            <w:r>
-              <w:rPr>
-                <w:rFonts w:asciiTheme="majorBidi" w:hAnsiTheme="majorBidi" w:cstheme="majorBidi"/>
-                <w:color w:val="000000" w:themeColor="text1"/>
-              </w:rPr>
-              <w:t xml:space="preserve"> (</w:t>
+              <w:t>Time complexity is O (</w:t>
             </w:r>
             <w:r>
               <w:rPr>
@@ -1087,8 +1059,6 @@
               </w:rPr>
               <w:t>E log V</w:t>
             </w:r>
-            <w:bookmarkStart w:id="0" w:name="_GoBack"/>
-            <w:bookmarkEnd w:id="0"/>
             <w:r>
               <w:rPr>
                 <w:rFonts w:asciiTheme="majorBidi" w:hAnsiTheme="majorBidi" w:cstheme="majorBidi"/>
@@ -1102,6 +1072,7 @@
     </w:tbl>
     <w:p>
       <w:pPr>
+        <w:pStyle w:val="a4"/>
         <w:rPr>
           <w:rFonts w:asciiTheme="majorBidi" w:hAnsiTheme="majorBidi" w:cstheme="majorBidi"/>
           <w:color w:val="595959" w:themeColor="text1" w:themeTint="A6"/>
@@ -1110,18 +1081,50 @@
     </w:p>
     <w:p>
       <w:pPr>
+        <w:pStyle w:val="a4"/>
         <w:rPr>
           <w:rFonts w:asciiTheme="majorBidi" w:hAnsiTheme="majorBidi" w:cstheme="majorBidi"/>
           <w:color w:val="595959" w:themeColor="text1" w:themeTint="A6"/>
         </w:rPr>
       </w:pPr>
-      <w:r>
+    </w:p>
+    <w:p>
+      <w:pPr>
+        <w:pStyle w:val="a4"/>
         <w:rPr>
           <w:rFonts w:asciiTheme="majorBidi" w:hAnsiTheme="majorBidi" w:cstheme="majorBidi"/>
           <w:color w:val="595959" w:themeColor="text1" w:themeTint="A6"/>
         </w:rPr>
-        <w:t xml:space="preserve"> 2. How are they similar?</w:t>
-      </w:r>
+      </w:pPr>
+    </w:p>
+    <w:p>
+      <w:pPr>
+        <w:pStyle w:val="a4"/>
+        <w:numPr>
+          <w:ilvl w:val="0"/>
+          <w:numId w:val="2"/>
+        </w:numPr>
+        <w:rPr>
+          <w:rFonts w:asciiTheme="majorBidi" w:hAnsiTheme="majorBidi" w:cstheme="majorBidi"/>
+          <w:color w:val="595959" w:themeColor="text1" w:themeTint="A6"/>
+        </w:rPr>
+      </w:pPr>
+      <w:r>
+        <w:rPr>
+          <w:rFonts w:asciiTheme="majorBidi" w:hAnsiTheme="majorBidi" w:cstheme="majorBidi"/>
+          <w:color w:val="595959" w:themeColor="text1" w:themeTint="A6"/>
+        </w:rPr>
+        <w:t>How are they similar?</w:t>
+      </w:r>
+    </w:p>
+    <w:p>
+      <w:pPr>
+        <w:pStyle w:val="a4"/>
+        <w:rPr>
+          <w:rFonts w:asciiTheme="majorBidi" w:hAnsiTheme="majorBidi" w:cstheme="majorBidi"/>
+          <w:color w:val="595959" w:themeColor="text1" w:themeTint="A6"/>
+        </w:rPr>
+      </w:pPr>
     </w:p>
     <w:p>
       <w:pPr>
@@ -1136,49 +1139,432 @@
           <w:rFonts w:asciiTheme="majorBidi" w:hAnsiTheme="majorBidi" w:cstheme="majorBidi"/>
           <w:color w:val="000000" w:themeColor="text1"/>
         </w:rPr>
+        <w:t>- Both are methods for solving problem</w:t>
+      </w:r>
+      <w:r>
+        <w:rPr>
+          <w:rFonts w:asciiTheme="majorBidi" w:hAnsiTheme="majorBidi" w:cstheme="majorBidi"/>
+          <w:color w:val="000000" w:themeColor="text1"/>
+        </w:rPr>
+        <w:t>.</w:t>
+      </w:r>
+    </w:p>
+    <w:p>
+      <w:pPr>
+        <w:ind w:firstLine="720"/>
+        <w:rPr>
+          <w:rFonts w:asciiTheme="majorBidi" w:hAnsiTheme="majorBidi" w:cstheme="majorBidi"/>
+          <w:color w:val="000000" w:themeColor="text1"/>
+        </w:rPr>
+      </w:pPr>
+      <w:r>
+        <w:rPr>
+          <w:rFonts w:asciiTheme="majorBidi" w:hAnsiTheme="majorBidi" w:cstheme="majorBidi"/>
+          <w:color w:val="000000" w:themeColor="text1"/>
+        </w:rPr>
         <w:t xml:space="preserve">- </w:t>
       </w:r>
       <w:r>
         <w:rPr>
-          <w:rFonts w:asciiTheme="majorBidi" w:hAnsiTheme="majorBidi" w:cstheme="majorBidi"/>
-          <w:color w:val="000000" w:themeColor="text1"/>
-        </w:rPr>
-        <w:t>Both are methods for solving problem</w:t>
-      </w:r>
-      <w:r>
-        <w:rPr>
-          <w:rFonts w:asciiTheme="majorBidi" w:hAnsiTheme="majorBidi" w:cstheme="majorBidi"/>
-          <w:color w:val="000000" w:themeColor="text1"/>
+          <w:rStyle w:val="uiqtextrenderedqtext"/>
+          <w:rFonts w:asciiTheme="majorBidi" w:hAnsiTheme="majorBidi" w:cstheme="majorBidi"/>
+          <w:color w:val="000000" w:themeColor="text1"/>
+        </w:rPr>
+        <w:t>Both are greedy algorithm to Find the minimum spanning tree (MST)</w:t>
+      </w:r>
+    </w:p>
+    <w:p>
+      <w:pPr>
+        <w:ind w:firstLine="720"/>
+        <w:rPr>
+          <w:rFonts w:asciiTheme="majorBidi" w:hAnsiTheme="majorBidi" w:cstheme="majorBidi"/>
+          <w:color w:val="000000" w:themeColor="text1"/>
+        </w:rPr>
+      </w:pPr>
+    </w:p>
+    <w:p>
+      <w:pPr>
+        <w:ind w:firstLine="720"/>
+        <w:rPr>
+          <w:rFonts w:asciiTheme="majorBidi" w:hAnsiTheme="majorBidi" w:cstheme="majorBidi"/>
+          <w:color w:val="000000" w:themeColor="text1"/>
+        </w:rPr>
+      </w:pPr>
+    </w:p>
+    <w:p>
+      <w:pPr>
+        <w:pStyle w:val="a4"/>
+        <w:numPr>
+          <w:ilvl w:val="0"/>
+          <w:numId w:val="2"/>
+        </w:numPr>
+        <w:rPr>
+          <w:rFonts w:asciiTheme="majorBidi" w:hAnsiTheme="majorBidi" w:cstheme="majorBidi"/>
+          <w:color w:val="595959" w:themeColor="text1" w:themeTint="A6"/>
+        </w:rPr>
+      </w:pPr>
+      <w:r>
+        <w:rPr>
+          <w:rFonts w:asciiTheme="majorBidi" w:hAnsiTheme="majorBidi" w:cstheme="majorBidi"/>
+          <w:color w:val="595959" w:themeColor="text1" w:themeTint="A6"/>
+        </w:rPr>
+        <w:t xml:space="preserve">What similarities and differences seem significant? </w:t>
+      </w:r>
+    </w:p>
+    <w:p>
+      <w:pPr>
+        <w:pStyle w:val="a4"/>
+        <w:rPr>
+          <w:rFonts w:asciiTheme="majorBidi" w:hAnsiTheme="majorBidi" w:cstheme="majorBidi"/>
+          <w:color w:val="595959" w:themeColor="text1" w:themeTint="A6"/>
+        </w:rPr>
+      </w:pPr>
+    </w:p>
+    <w:p>
+      <w:pPr>
+        <w:ind w:left="720"/>
+        <w:rPr>
+          <w:rFonts w:asciiTheme="majorBidi" w:hAnsiTheme="majorBidi" w:cstheme="majorBidi"/>
+          <w:color w:val="000000" w:themeColor="text1"/>
+        </w:rPr>
+      </w:pPr>
+      <w:r>
+        <w:rPr>
+          <w:rFonts w:asciiTheme="majorBidi" w:hAnsiTheme="majorBidi" w:cstheme="majorBidi"/>
+          <w:color w:val="000000" w:themeColor="text1"/>
+        </w:rPr>
+        <w:t>-</w:t>
+      </w:r>
+      <w:r>
+        <w:rPr>
+          <w:rFonts w:asciiTheme="majorBidi" w:hAnsiTheme="majorBidi" w:cstheme="majorBidi"/>
+          <w:color w:val="000000" w:themeColor="text1"/>
+        </w:rPr>
+        <w:t xml:space="preserve">Prim’s </w:t>
+      </w:r>
+      <w:r>
+        <w:rPr>
+          <w:rFonts w:asciiTheme="majorBidi" w:hAnsiTheme="majorBidi" w:cstheme="majorBidi"/>
+          <w:color w:val="000000" w:themeColor="text1"/>
+        </w:rPr>
+        <w:t xml:space="preserve">algorithm </w:t>
+      </w:r>
+      <w:r>
+        <w:rPr>
+          <w:rFonts w:asciiTheme="majorBidi" w:hAnsiTheme="majorBidi" w:cstheme="majorBidi"/>
+          <w:color w:val="000000" w:themeColor="text1"/>
+        </w:rPr>
+        <w:t xml:space="preserve">-in general- </w:t>
+      </w:r>
+      <w:r>
+        <w:rPr>
+          <w:rFonts w:asciiTheme="majorBidi" w:hAnsiTheme="majorBidi" w:cstheme="majorBidi"/>
+          <w:color w:val="000000" w:themeColor="text1"/>
+        </w:rPr>
+        <w:t>is done by choosing the nearest vertex, while Kruskal’s</w:t>
+      </w:r>
+      <w:r>
+        <w:rPr>
+          <w:rFonts w:asciiTheme="majorBidi" w:hAnsiTheme="majorBidi" w:cstheme="majorBidi"/>
+          <w:color w:val="000000" w:themeColor="text1"/>
+        </w:rPr>
+        <w:t xml:space="preserve"> </w:t>
+      </w:r>
+      <w:r>
+        <w:rPr>
+          <w:rFonts w:asciiTheme="majorBidi" w:hAnsiTheme="majorBidi" w:cstheme="majorBidi"/>
+          <w:color w:val="000000" w:themeColor="text1"/>
+        </w:rPr>
+        <w:t xml:space="preserve">algorithm </w:t>
+      </w:r>
+      <w:r>
+        <w:rPr>
+          <w:rFonts w:asciiTheme="majorBidi" w:hAnsiTheme="majorBidi" w:cstheme="majorBidi"/>
+          <w:color w:val="000000" w:themeColor="text1"/>
+        </w:rPr>
+        <w:t>selects the next smallest-weight edge.</w:t>
+      </w:r>
+    </w:p>
+    <w:p>
+      <w:pPr>
+        <w:spacing w:line="240" w:lineRule="auto"/>
+        <w:ind w:left="720"/>
+        <w:rPr>
+          <w:rFonts w:asciiTheme="majorBidi" w:hAnsiTheme="majorBidi" w:cstheme="majorBidi"/>
+          <w:color w:val="222222"/>
+          <w:shd w:val="clear" w:color="auto" w:fill="FFFFFF"/>
+        </w:rPr>
+      </w:pPr>
+      <w:r>
+        <w:rPr>
+          <w:rFonts w:asciiTheme="majorBidi" w:hAnsiTheme="majorBidi" w:cstheme="majorBidi"/>
+          <w:color w:val="222222"/>
+          <w:shd w:val="clear" w:color="auto" w:fill="FFFFFF"/>
+        </w:rPr>
+        <w:t>-</w:t>
+      </w:r>
+      <w:r>
+        <w:rPr>
+          <w:rFonts w:asciiTheme="majorBidi" w:hAnsiTheme="majorBidi" w:cstheme="majorBidi"/>
+          <w:color w:val="000000" w:themeColor="text1"/>
+        </w:rPr>
+        <w:t xml:space="preserve"> </w:t>
+      </w:r>
+      <w:r>
+        <w:rPr>
+          <w:rFonts w:asciiTheme="majorBidi" w:hAnsiTheme="majorBidi" w:cstheme="majorBidi"/>
+        </w:rPr>
+        <w:t>Prim's requires a Priority Queue</w:t>
+      </w:r>
+      <w:r>
+        <w:rPr>
+          <w:rFonts w:asciiTheme="majorBidi" w:hAnsiTheme="majorBidi" w:cstheme="majorBidi"/>
+          <w:color w:val="222222"/>
+          <w:shd w:val="clear" w:color="auto" w:fill="FFFFFF"/>
+        </w:rPr>
+        <w:t xml:space="preserve">, </w:t>
+      </w:r>
+      <w:bookmarkStart w:id="0" w:name="_Hlk35343412"/>
+      <w:r>
+        <w:rPr>
+          <w:rFonts w:asciiTheme="majorBidi" w:hAnsiTheme="majorBidi" w:cstheme="majorBidi"/>
+          <w:color w:val="222222"/>
+          <w:shd w:val="clear" w:color="auto" w:fill="FFFFFF"/>
+        </w:rPr>
+        <w:t>so</w:t>
+      </w:r>
+      <w:r>
+        <w:rPr>
+          <w:rFonts w:asciiTheme="majorBidi" w:hAnsiTheme="majorBidi" w:cstheme="majorBidi"/>
+          <w:color w:val="222222"/>
+          <w:shd w:val="clear" w:color="auto" w:fill="FFFFFF"/>
+        </w:rPr>
+        <w:t xml:space="preserve"> </w:t>
+      </w:r>
+      <w:r>
+        <w:rPr>
+          <w:rFonts w:asciiTheme="majorBidi" w:hAnsiTheme="majorBidi" w:cstheme="majorBidi"/>
+          <w:color w:val="222222"/>
+          <w:shd w:val="clear" w:color="auto" w:fill="FFFFFF"/>
+        </w:rPr>
+        <w:t xml:space="preserve">the </w:t>
+      </w:r>
+      <w:r>
+        <w:rPr>
+          <w:rFonts w:asciiTheme="majorBidi" w:hAnsiTheme="majorBidi" w:cstheme="majorBidi"/>
+          <w:color w:val="222222"/>
+          <w:shd w:val="clear" w:color="auto" w:fill="FFFFFF"/>
+        </w:rPr>
+        <w:t xml:space="preserve">efficiency </w:t>
+      </w:r>
+      <w:r>
+        <w:rPr>
+          <w:rFonts w:asciiTheme="majorBidi" w:hAnsiTheme="majorBidi" w:cstheme="majorBidi"/>
+          <w:color w:val="222222"/>
+          <w:shd w:val="clear" w:color="auto" w:fill="FFFFFF"/>
+        </w:rPr>
+        <w:t xml:space="preserve">of this </w:t>
+      </w:r>
+      <w:r>
+        <w:rPr>
+          <w:rFonts w:asciiTheme="majorBidi" w:hAnsiTheme="majorBidi" w:cstheme="majorBidi"/>
+          <w:color w:val="000000" w:themeColor="text1"/>
+        </w:rPr>
+        <w:t>algorithm</w:t>
+      </w:r>
+      <w:r>
+        <w:rPr>
+          <w:rFonts w:asciiTheme="majorBidi" w:hAnsiTheme="majorBidi" w:cstheme="majorBidi"/>
+          <w:color w:val="222222"/>
+          <w:shd w:val="clear" w:color="auto" w:fill="FFFFFF"/>
+        </w:rPr>
+        <w:t xml:space="preserve"> </w:t>
+      </w:r>
+      <w:r>
+        <w:rPr>
+          <w:rFonts w:asciiTheme="majorBidi" w:hAnsiTheme="majorBidi" w:cstheme="majorBidi"/>
+          <w:color w:val="222222"/>
+          <w:shd w:val="clear" w:color="auto" w:fill="FFFFFF"/>
+        </w:rPr>
+        <w:t>is</w:t>
+      </w:r>
+      <w:r>
+        <w:rPr>
+          <w:rFonts w:asciiTheme="majorBidi" w:hAnsiTheme="majorBidi" w:cstheme="majorBidi"/>
+          <w:color w:val="222222"/>
+          <w:shd w:val="clear" w:color="auto" w:fill="FFFFFF"/>
+        </w:rPr>
+        <w:t xml:space="preserve"> </w:t>
+      </w:r>
+      <w:bookmarkEnd w:id="0"/>
+      <w:r>
+        <w:rPr>
+          <w:rFonts w:asciiTheme="majorBidi" w:hAnsiTheme="majorBidi" w:cstheme="majorBidi"/>
+          <w:color w:val="222222"/>
+          <w:shd w:val="clear" w:color="auto" w:fill="FFFFFF"/>
+        </w:rPr>
+        <w:t>:</w:t>
+      </w:r>
+      <w:r>
+        <w:rPr>
+          <w:rFonts w:asciiTheme="majorBidi" w:hAnsiTheme="majorBidi" w:cstheme="majorBidi"/>
+          <w:color w:val="222222"/>
+          <w:shd w:val="clear" w:color="auto" w:fill="FFFFFF"/>
+        </w:rPr>
+        <w:t xml:space="preserve"> </w:t>
+      </w:r>
+      <w:r>
+        <w:rPr>
+          <w:rFonts w:asciiTheme="majorBidi" w:hAnsiTheme="majorBidi" w:cstheme="majorBidi"/>
+          <w:color w:val="222222"/>
+          <w:shd w:val="clear" w:color="auto" w:fill="FFFFFF"/>
+        </w:rPr>
+        <w:t>O</w:t>
+      </w:r>
+      <w:r>
+        <w:rPr>
+          <w:rFonts w:asciiTheme="majorBidi" w:hAnsiTheme="majorBidi" w:cstheme="majorBidi"/>
+          <w:color w:val="222222"/>
+          <w:shd w:val="clear" w:color="auto" w:fill="FFFFFF"/>
+        </w:rPr>
+        <w:t xml:space="preserve"> </w:t>
+      </w:r>
+      <w:r>
+        <w:rPr>
+          <w:rFonts w:asciiTheme="majorBidi" w:hAnsiTheme="majorBidi" w:cstheme="majorBidi"/>
+          <w:color w:val="222222"/>
+          <w:shd w:val="clear" w:color="auto" w:fill="FFFFFF"/>
+        </w:rPr>
+        <w:t>(</w:t>
+      </w:r>
+      <w:r>
+        <w:rPr>
+          <w:rFonts w:asciiTheme="majorBidi" w:hAnsiTheme="majorBidi" w:cstheme="majorBidi"/>
+          <w:color w:val="222222"/>
+          <w:shd w:val="clear" w:color="auto" w:fill="FFFFFF"/>
+        </w:rPr>
+        <w:t xml:space="preserve"> </w:t>
+      </w:r>
+      <w:r>
+        <w:rPr>
+          <w:rFonts w:asciiTheme="majorBidi" w:hAnsiTheme="majorBidi" w:cstheme="majorBidi"/>
+          <w:color w:val="222222"/>
+          <w:shd w:val="clear" w:color="auto" w:fill="FFFFFF"/>
+        </w:rPr>
+        <w:t>|E| log |V|</w:t>
+      </w:r>
+      <w:r>
+        <w:rPr>
+          <w:rFonts w:asciiTheme="majorBidi" w:hAnsiTheme="majorBidi" w:cstheme="majorBidi"/>
+          <w:color w:val="222222"/>
+          <w:shd w:val="clear" w:color="auto" w:fill="FFFFFF"/>
+        </w:rPr>
+        <w:t xml:space="preserve"> </w:t>
+      </w:r>
+      <w:r>
+        <w:rPr>
+          <w:rFonts w:asciiTheme="majorBidi" w:hAnsiTheme="majorBidi" w:cstheme="majorBidi"/>
+          <w:color w:val="222222"/>
+          <w:shd w:val="clear" w:color="auto" w:fill="FFFFFF"/>
+        </w:rPr>
+        <w:t>) </w:t>
+      </w:r>
+      <w:r>
+        <w:rPr>
+          <w:rFonts w:asciiTheme="majorBidi" w:hAnsiTheme="majorBidi" w:cstheme="majorBidi"/>
+          <w:color w:val="222222"/>
+          <w:shd w:val="clear" w:color="auto" w:fill="FFFFFF"/>
+        </w:rPr>
+        <w:t>,</w:t>
+      </w:r>
+      <w:r>
+        <w:rPr>
+          <w:rFonts w:asciiTheme="majorBidi" w:hAnsiTheme="majorBidi" w:cstheme="majorBidi"/>
+          <w:color w:val="000000" w:themeColor="text1"/>
+        </w:rPr>
+        <w:t>while</w:t>
+      </w:r>
+      <w:r>
+        <w:rPr>
+          <w:rFonts w:asciiTheme="majorBidi" w:hAnsiTheme="majorBidi" w:cstheme="majorBidi"/>
+          <w:color w:val="222222"/>
+          <w:shd w:val="clear" w:color="auto" w:fill="FFFFFF"/>
+        </w:rPr>
+        <w:t xml:space="preserve"> </w:t>
+      </w:r>
+      <w:r>
+        <w:rPr>
+          <w:rFonts w:asciiTheme="majorBidi" w:hAnsiTheme="majorBidi" w:cstheme="majorBidi"/>
+          <w:color w:val="222222"/>
+          <w:shd w:val="clear" w:color="auto" w:fill="FFFFFF"/>
+        </w:rPr>
+        <w:t xml:space="preserve">Kruskal’s </w:t>
+      </w:r>
+      <w:r>
+        <w:rPr>
+          <w:rFonts w:asciiTheme="majorBidi" w:hAnsiTheme="majorBidi" w:cstheme="majorBidi"/>
+        </w:rPr>
+        <w:t>requires a good sorting algorithm to sort edges and Union-Find Disjoint Sets  to preventing cycle</w:t>
+      </w:r>
+      <w:r>
+        <w:rPr>
+          <w:rFonts w:asciiTheme="majorBidi" w:hAnsiTheme="majorBidi" w:cstheme="majorBidi"/>
+        </w:rPr>
+        <w:t xml:space="preserve"> </w:t>
+      </w:r>
+      <w:r>
+        <w:rPr>
+          <w:rFonts w:asciiTheme="majorBidi" w:hAnsiTheme="majorBidi" w:cstheme="majorBidi"/>
+        </w:rPr>
+        <w:t xml:space="preserve">, so </w:t>
+      </w:r>
+      <w:r>
+        <w:rPr>
+          <w:rFonts w:asciiTheme="majorBidi" w:hAnsiTheme="majorBidi" w:cstheme="majorBidi"/>
+        </w:rPr>
+        <w:t>the efficiency of this algorithm is</w:t>
+      </w:r>
+      <w:r>
+        <w:rPr>
+          <w:rFonts w:asciiTheme="majorBidi" w:hAnsiTheme="majorBidi" w:cstheme="majorBidi"/>
+        </w:rPr>
+        <w:t xml:space="preserve"> :</w:t>
+      </w:r>
+      <w:bookmarkStart w:id="1" w:name="_GoBack"/>
+      <w:bookmarkEnd w:id="1"/>
+      <w:r>
+        <w:rPr>
+          <w:rFonts w:asciiTheme="majorBidi" w:hAnsiTheme="majorBidi" w:cstheme="majorBidi"/>
+        </w:rPr>
+        <w:t xml:space="preserve"> </w:t>
+      </w:r>
+      <w:r>
+        <w:rPr>
+          <w:rFonts w:asciiTheme="majorBidi" w:hAnsiTheme="majorBidi" w:cstheme="majorBidi"/>
+          <w:color w:val="222222"/>
+          <w:shd w:val="clear" w:color="auto" w:fill="FFFFFF"/>
+        </w:rPr>
+        <w:t>O( |E| log |E| )</w:t>
+      </w:r>
+      <w:r>
+        <w:rPr>
+          <w:rFonts w:asciiTheme="majorBidi" w:hAnsiTheme="majorBidi" w:cstheme="majorBidi"/>
+          <w:color w:val="222222"/>
+          <w:shd w:val="clear" w:color="auto" w:fill="FFFFFF"/>
         </w:rPr>
         <w:t>.</w:t>
       </w:r>
     </w:p>
     <w:p>
       <w:pPr>
-        <w:ind w:firstLine="720"/>
-        <w:rPr>
-          <w:rFonts w:asciiTheme="majorBidi" w:hAnsiTheme="majorBidi" w:cstheme="majorBidi"/>
-          <w:color w:val="000000" w:themeColor="text1"/>
-        </w:rPr>
-      </w:pPr>
-      <w:r>
-        <w:rPr>
-          <w:rFonts w:asciiTheme="majorBidi" w:hAnsiTheme="majorBidi" w:cstheme="majorBidi"/>
-          <w:color w:val="000000" w:themeColor="text1"/>
-        </w:rPr>
-        <w:t xml:space="preserve">- </w:t>
-      </w:r>
-      <w:r>
-        <w:rPr>
-          <w:rStyle w:val="uiqtextrenderedqtext"/>
-          <w:rFonts w:asciiTheme="majorBidi" w:hAnsiTheme="majorBidi" w:cstheme="majorBidi"/>
-          <w:color w:val="000000" w:themeColor="text1"/>
-        </w:rPr>
-        <w:t>Both are greedy algorithm to Find the</w:t>
-      </w:r>
-      <w:r>
-        <w:rPr>
-          <w:rStyle w:val="uiqtextrenderedqtext"/>
+        <w:ind w:left="720"/>
+        <w:rPr>
+          <w:rFonts w:asciiTheme="majorBidi" w:hAnsiTheme="majorBidi" w:cstheme="majorBidi"/>
+          <w:color w:val="000000" w:themeColor="text1"/>
+        </w:rPr>
+      </w:pPr>
+      <w:r>
+        <w:rPr>
           <w:rFonts w:asciiTheme="majorBidi" w:hAnsiTheme="majorBidi" w:cstheme="majorBidi"/>
           <w:color w:val="000000" w:themeColor="text1"/>
         </w:rPr>
@@ -1186,30 +1572,147 @@
       </w:r>
       <w:r>
         <w:rPr>
-          <w:rStyle w:val="uiqtextrenderedqtext"/>
-          <w:rFonts w:asciiTheme="majorBidi" w:hAnsiTheme="majorBidi" w:cstheme="majorBidi"/>
-          <w:color w:val="000000" w:themeColor="text1"/>
-        </w:rPr>
-        <w:t>minimum spanning tree (MST)</w:t>
-      </w:r>
-    </w:p>
-    <w:p>
-      <w:pPr>
+          <w:rFonts w:asciiTheme="majorBidi" w:hAnsiTheme="majorBidi" w:cstheme="majorBidi"/>
+          <w:color w:val="000000" w:themeColor="text1"/>
+        </w:rPr>
+        <w:t>-</w:t>
+      </w:r>
+      <w:r>
+        <w:rPr>
+          <w:rFonts w:asciiTheme="majorBidi" w:hAnsiTheme="majorBidi" w:cstheme="majorBidi"/>
+          <w:color w:val="000000" w:themeColor="text1"/>
+        </w:rPr>
+        <w:t xml:space="preserve">Kruskal’s algorithm  </w:t>
+      </w:r>
+      <w:r>
+        <w:rPr>
+          <w:rFonts w:asciiTheme="majorBidi" w:hAnsiTheme="majorBidi" w:cstheme="majorBidi"/>
+          <w:color w:val="000000" w:themeColor="text1"/>
+        </w:rPr>
+        <w:t xml:space="preserve">is </w:t>
+      </w:r>
+      <w:r>
+        <w:rPr>
+          <w:rFonts w:asciiTheme="majorBidi" w:hAnsiTheme="majorBidi" w:cstheme="majorBidi"/>
+          <w:color w:val="000000" w:themeColor="text1"/>
+        </w:rPr>
+        <w:t>more efficient on sparse graph</w:t>
+      </w:r>
+      <w:r>
+        <w:rPr>
+          <w:rFonts w:asciiTheme="majorBidi" w:hAnsiTheme="majorBidi" w:cstheme="majorBidi"/>
+          <w:color w:val="000000" w:themeColor="text1"/>
+        </w:rPr>
+        <w:t xml:space="preserve"> ,</w:t>
+      </w:r>
+      <w:r>
+        <w:rPr>
+          <w:rFonts w:asciiTheme="majorBidi" w:hAnsiTheme="majorBidi" w:cstheme="majorBidi"/>
+          <w:color w:val="000000" w:themeColor="text1"/>
+        </w:rPr>
+        <w:t xml:space="preserve">while Prims algorithm </w:t>
+      </w:r>
+      <w:r>
+        <w:rPr>
+          <w:rFonts w:asciiTheme="majorBidi" w:hAnsiTheme="majorBidi" w:cstheme="majorBidi"/>
+          <w:color w:val="000000" w:themeColor="text1"/>
+        </w:rPr>
+        <w:t xml:space="preserve">is more efficient on </w:t>
+      </w:r>
+      <w:r>
+        <w:rPr>
+          <w:rFonts w:asciiTheme="majorBidi" w:hAnsiTheme="majorBidi" w:cstheme="majorBidi"/>
+          <w:color w:val="000000" w:themeColor="text1"/>
+        </w:rPr>
+        <w:t>dense graphs.</w:t>
+      </w:r>
+      <w:r>
+        <w:t xml:space="preserve"> </w:t>
+      </w:r>
+    </w:p>
+    <w:p>
+      <w:pPr>
+        <w:ind w:left="720"/>
+      </w:pPr>
+      <w:r>
+        <w:rPr>
+          <w:rFonts w:asciiTheme="majorBidi" w:hAnsiTheme="majorBidi" w:cstheme="majorBidi"/>
+          <w:color w:val="000000" w:themeColor="text1"/>
+        </w:rPr>
+        <w:t>-T</w:t>
+      </w:r>
+      <w:r>
+        <w:rPr>
+          <w:rFonts w:asciiTheme="majorBidi" w:hAnsiTheme="majorBidi" w:cstheme="majorBidi"/>
+          <w:color w:val="000000" w:themeColor="text1"/>
+        </w:rPr>
+        <w:t>hey may produce the same MST if the tree was unique</w:t>
+      </w:r>
+      <w:r>
+        <w:rPr>
+          <w:rFonts w:asciiTheme="majorBidi" w:hAnsiTheme="majorBidi" w:cstheme="majorBidi"/>
+          <w:color w:val="000000" w:themeColor="text1"/>
+        </w:rPr>
+        <w:t xml:space="preserve"> </w:t>
+      </w:r>
+    </w:p>
+    <w:p>
+      <w:pPr>
+        <w:ind w:left="720"/>
+      </w:pPr>
+    </w:p>
+    <w:p>
+      <w:pPr>
+        <w:pStyle w:val="a4"/>
+        <w:rPr>
+          <w:rFonts w:asciiTheme="majorBidi" w:hAnsiTheme="majorBidi" w:cstheme="majorBidi"/>
+          <w:color w:val="000000" w:themeColor="text1"/>
+        </w:rPr>
+      </w:pPr>
+    </w:p>
+    <w:p>
+      <w:pPr>
+        <w:pStyle w:val="a4"/>
         <w:rPr>
           <w:rFonts w:asciiTheme="majorBidi" w:hAnsiTheme="majorBidi" w:cstheme="majorBidi"/>
           <w:color w:val="595959" w:themeColor="text1" w:themeTint="A6"/>
         </w:rPr>
       </w:pPr>
-      <w:r>
+    </w:p>
+    <w:p>
+      <w:pPr>
+        <w:pStyle w:val="a4"/>
         <w:rPr>
           <w:rFonts w:asciiTheme="majorBidi" w:hAnsiTheme="majorBidi" w:cstheme="majorBidi"/>
           <w:color w:val="595959" w:themeColor="text1" w:themeTint="A6"/>
         </w:rPr>
-        <w:t xml:space="preserve"> 3. What similarities and differences seem significant? </w:t>
-      </w:r>
-    </w:p>
-    <w:p>
-      <w:pPr>
+      </w:pPr>
+    </w:p>
+    <w:p>
+      <w:pPr>
+        <w:pStyle w:val="a4"/>
+        <w:rPr>
+          <w:rFonts w:asciiTheme="majorBidi" w:hAnsiTheme="majorBidi" w:cstheme="majorBidi"/>
+          <w:color w:val="595959" w:themeColor="text1" w:themeTint="A6"/>
+        </w:rPr>
+      </w:pPr>
+    </w:p>
+    <w:p>
+      <w:pPr>
+        <w:pStyle w:val="a4"/>
+        <w:rPr>
+          <w:rFonts w:asciiTheme="majorBidi" w:hAnsiTheme="majorBidi" w:cstheme="majorBidi"/>
+          <w:color w:val="595959" w:themeColor="text1" w:themeTint="A6"/>
+        </w:rPr>
+      </w:pPr>
+    </w:p>
+    <w:p>
+      <w:pPr>
+        <w:pStyle w:val="a4"/>
+        <w:numPr>
+          <w:ilvl w:val="0"/>
+          <w:numId w:val="2"/>
+        </w:numPr>
         <w:rPr>
           <w:rFonts w:asciiTheme="majorBidi" w:hAnsiTheme="majorBidi" w:cstheme="majorBidi"/>
           <w:color w:val="595959" w:themeColor="text1" w:themeTint="A6"/>
@@ -1224,11 +1727,12 @@
           <w:sz w:val="24"/>
           <w:szCs w:val="24"/>
         </w:rPr>
-        <w:t>4. What interpretation or conclusion is suggested by the significant similarities and differences?</w:t>
-      </w:r>
-    </w:p>
-    <w:p>
-      <w:pPr>
+        <w:t>What interpretation or conclusion is suggested by the significant similarities and differences?</w:t>
+      </w:r>
+    </w:p>
+    <w:p>
+      <w:pPr>
+        <w:ind w:left="720"/>
         <w:rPr>
           <w:rFonts w:asciiTheme="majorBidi" w:hAnsiTheme="majorBidi" w:cstheme="majorBidi"/>
         </w:rPr>
@@ -1239,6 +1743,13 @@
         </w:rPr>
         <w:t xml:space="preserve">Both Prim’s and Kruskal’s algorithm finds the Minimum Spanning Tree. The most important idea of Kruskal’s algorithm to Prim’s is efficiency in their field. So, Choose the Kruskal algorithm is found to run faster in sparse graphs. Whereas, Prim's algorithm is found to run faster in dense graphs with more number of edges than vertices. </w:t>
       </w:r>
+    </w:p>
+    <w:p>
+      <w:pPr>
+        <w:rPr>
+          <w:rFonts w:asciiTheme="majorBidi" w:hAnsiTheme="majorBidi" w:cstheme="majorBidi"/>
+        </w:rPr>
+      </w:pPr>
     </w:p>
     <w:p>
       <w:pPr>
@@ -1276,9 +1787,9 @@
 <file path=word/numbering.xml><?xml version="1.0" encoding="utf-8"?>
 <w:numbering xmlns:wpc="http://schemas.microsoft.com/office/word/2010/wordprocessingCanvas" xmlns:cx="http://schemas.microsoft.com/office/drawing/2014/chartex" xmlns:cx1="http://schemas.microsoft.com/office/drawing/2015/9/8/chartex" xmlns:cx2="http://schemas.microsoft.com/office/drawing/2015/10/21/chartex" xmlns:cx3="http://schemas.microsoft.com/office/drawing/2016/5/9/chartex" xmlns:cx4="http://schemas.microsoft.com/office/drawing/2016/5/10/chartex" xmlns:cx5="http://schemas.microsoft.com/office/drawing/2016/5/11/chartex" xmlns:cx6="http://schemas.microsoft.com/office/drawing/2016/5/12/chartex" xmlns:cx7="http://schemas.microsoft.com/office/drawing/2016/5/13/chartex" xmlns:cx8="http://schemas.microsoft.com/office/drawing/2016/5/14/chartex" xmlns:mc="http://schemas.openxmlformats.org/markup-compatibility/2006" xmlns:aink="http://schemas.microsoft.com/office/drawing/2016/ink" xmlns:am3d="http://schemas.microsoft.com/office/drawing/2017/model3d" xmlns:o="urn:schemas-microsoft-com:office:office" xmlns:r="http://schemas.openxmlformats.org/officeDocument/2006/relationships" xmlns:m="http://schemas.openxmlformats.org/officeDocument/2006/math" xmlns:v="urn:schemas-microsoft-com:vml" xmlns:wp14="http://schemas.microsoft.com/office/word/2010/wordprocessingDrawing" xmlns:wp="http://schemas.openxmlformats.org/drawingml/2006/wordprocessingDrawing" xmlns:w10="urn:schemas-microsoft-com:office:word" xmlns:w="http://schemas.openxmlformats.org/wordprocessingml/2006/main" xmlns:w14="http://schemas.microsoft.com/office/word/2010/wordml" xmlns:w15="http://schemas.microsoft.com/office/word/2012/wordml" xmlns:w16cid="http://schemas.microsoft.com/office/word/2016/wordml/cid" xmlns:w16se="http://schemas.microsoft.com/office/word/2015/wordml/symex" xmlns:wpg="http://schemas.microsoft.com/office/word/2010/wordprocessingGroup" xmlns:wpi="http://schemas.microsoft.com/office/word/2010/wordprocessingInk" xmlns:wne="http://schemas.microsoft.com/office/word/2006/wordml" xmlns:wps="http://schemas.microsoft.com/office/word/2010/wordprocessingShape" mc:Ignorable="w14 w15 w16se w16cid wp14">
   <w:abstractNum w:abstractNumId="0" w15:restartNumberingAfterBreak="0">
-    <w:nsid w:val="330C13D3"/>
+    <w:nsid w:val="28224E00"/>
     <w:multiLevelType w:val="hybridMultilevel"/>
-    <w:tmpl w:val="603A2692"/>
+    <w:tmpl w:val="0DCE1312"/>
     <w:lvl w:ilvl="0" w:tplc="0409000F">
       <w:start w:val="1"/>
       <w:numFmt w:val="decimal"/>
@@ -1364,7 +1875,99 @@
       </w:pPr>
     </w:lvl>
   </w:abstractNum>
+  <w:abstractNum w:abstractNumId="1" w15:restartNumberingAfterBreak="0">
+    <w:nsid w:val="330C13D3"/>
+    <w:multiLevelType w:val="hybridMultilevel"/>
+    <w:tmpl w:val="603A2692"/>
+    <w:lvl w:ilvl="0" w:tplc="0409000F">
+      <w:start w:val="1"/>
+      <w:numFmt w:val="decimal"/>
+      <w:lvlText w:val="%1."/>
+      <w:lvlJc w:val="left"/>
+      <w:pPr>
+        <w:ind w:left="720" w:hanging="360"/>
+      </w:pPr>
+      <w:rPr>
+        <w:rFonts w:hint="default"/>
+      </w:rPr>
+    </w:lvl>
+    <w:lvl w:ilvl="1" w:tplc="04090019" w:tentative="1">
+      <w:start w:val="1"/>
+      <w:numFmt w:val="lowerLetter"/>
+      <w:lvlText w:val="%2."/>
+      <w:lvlJc w:val="left"/>
+      <w:pPr>
+        <w:ind w:left="1440" w:hanging="360"/>
+      </w:pPr>
+    </w:lvl>
+    <w:lvl w:ilvl="2" w:tplc="0409001B" w:tentative="1">
+      <w:start w:val="1"/>
+      <w:numFmt w:val="lowerRoman"/>
+      <w:lvlText w:val="%3."/>
+      <w:lvlJc w:val="right"/>
+      <w:pPr>
+        <w:ind w:left="2160" w:hanging="180"/>
+      </w:pPr>
+    </w:lvl>
+    <w:lvl w:ilvl="3" w:tplc="0409000F" w:tentative="1">
+      <w:start w:val="1"/>
+      <w:numFmt w:val="decimal"/>
+      <w:lvlText w:val="%4."/>
+      <w:lvlJc w:val="left"/>
+      <w:pPr>
+        <w:ind w:left="2880" w:hanging="360"/>
+      </w:pPr>
+    </w:lvl>
+    <w:lvl w:ilvl="4" w:tplc="04090019" w:tentative="1">
+      <w:start w:val="1"/>
+      <w:numFmt w:val="lowerLetter"/>
+      <w:lvlText w:val="%5."/>
+      <w:lvlJc w:val="left"/>
+      <w:pPr>
+        <w:ind w:left="3600" w:hanging="360"/>
+      </w:pPr>
+    </w:lvl>
+    <w:lvl w:ilvl="5" w:tplc="0409001B" w:tentative="1">
+      <w:start w:val="1"/>
+      <w:numFmt w:val="lowerRoman"/>
+      <w:lvlText w:val="%6."/>
+      <w:lvlJc w:val="right"/>
+      <w:pPr>
+        <w:ind w:left="4320" w:hanging="180"/>
+      </w:pPr>
+    </w:lvl>
+    <w:lvl w:ilvl="6" w:tplc="0409000F" w:tentative="1">
+      <w:start w:val="1"/>
+      <w:numFmt w:val="decimal"/>
+      <w:lvlText w:val="%7."/>
+      <w:lvlJc w:val="left"/>
+      <w:pPr>
+        <w:ind w:left="5040" w:hanging="360"/>
+      </w:pPr>
+    </w:lvl>
+    <w:lvl w:ilvl="7" w:tplc="04090019" w:tentative="1">
+      <w:start w:val="1"/>
+      <w:numFmt w:val="lowerLetter"/>
+      <w:lvlText w:val="%8."/>
+      <w:lvlJc w:val="left"/>
+      <w:pPr>
+        <w:ind w:left="5760" w:hanging="360"/>
+      </w:pPr>
+    </w:lvl>
+    <w:lvl w:ilvl="8" w:tplc="0409001B" w:tentative="1">
+      <w:start w:val="1"/>
+      <w:numFmt w:val="lowerRoman"/>
+      <w:lvlText w:val="%9."/>
+      <w:lvlJc w:val="right"/>
+      <w:pPr>
+        <w:ind w:left="6480" w:hanging="180"/>
+      </w:pPr>
+    </w:lvl>
+  </w:abstractNum>
   <w:num w:numId="1">
+    <w:abstractNumId w:val="1"/>
+  </w:num>
+  <w:num w:numId="2">
     <w:abstractNumId w:val="0"/>
   </w:num>
 </w:numbering>
@@ -1387,7 +1990,7 @@
       </w:pPr>
     </w:pPrDefault>
   </w:docDefaults>
-  <w:latentStyles w:defLockedState="0" w:defUIPriority="99" w:defSemiHidden="0" w:defUnhideWhenUsed="0" w:defQFormat="0" w:count="376">
+  <w:latentStyles w:defLockedState="0" w:defUIPriority="99" w:defSemiHidden="0" w:defUnhideWhenUsed="0" w:defQFormat="0" w:count="377">
     <w:lsdException w:name="Normal" w:uiPriority="0" w:qFormat="1"/>
     <w:lsdException w:name="heading 1" w:uiPriority="9" w:qFormat="1"/>
     <w:lsdException w:name="heading 2" w:semiHidden="1" w:uiPriority="9" w:unhideWhenUsed="1" w:qFormat="1"/>
@@ -1493,7 +2096,6 @@
     <w:lsdException w:name="HTML Sample" w:semiHidden="1" w:unhideWhenUsed="1"/>
     <w:lsdException w:name="HTML Typewriter" w:semiHidden="1" w:unhideWhenUsed="1"/>
     <w:lsdException w:name="HTML Variable" w:semiHidden="1" w:unhideWhenUsed="1"/>
-    <w:lsdException w:name="Normal Table" w:semiHidden="1" w:unhideWhenUsed="1"/>
     <w:lsdException w:name="annotation subject" w:semiHidden="1" w:unhideWhenUsed="1"/>
     <w:lsdException w:name="No List" w:semiHidden="1" w:unhideWhenUsed="1"/>
     <w:lsdException w:name="Outline List 1" w:semiHidden="1" w:unhideWhenUsed="1"/>
@@ -1540,10 +2142,8 @@
     <w:lsdException w:name="Table Subtle 2" w:semiHidden="1" w:unhideWhenUsed="1"/>
     <w:lsdException w:name="Table Web 1" w:semiHidden="1" w:unhideWhenUsed="1"/>
     <w:lsdException w:name="Table Web 2" w:semiHidden="1" w:unhideWhenUsed="1"/>
-    <w:lsdException w:name="Table Web 3" w:semiHidden="1" w:unhideWhenUsed="1"/>
     <w:lsdException w:name="Balloon Text" w:semiHidden="1" w:unhideWhenUsed="1"/>
     <w:lsdException w:name="Table Grid" w:uiPriority="39"/>
-    <w:lsdException w:name="Table Theme" w:semiHidden="1" w:unhideWhenUsed="1"/>
     <w:lsdException w:name="Placeholder Text" w:semiHidden="1"/>
     <w:lsdException w:name="No Spacing" w:uiPriority="1" w:qFormat="1"/>
     <w:lsdException w:name="Light Shading" w:uiPriority="60"/>
@@ -1764,18 +2364,19 @@
     <w:lsdException w:name="Hashtag" w:semiHidden="1" w:unhideWhenUsed="1"/>
     <w:lsdException w:name="Unresolved Mention" w:semiHidden="1" w:unhideWhenUsed="1"/>
     <w:lsdException w:name="Smart Link" w:semiHidden="1" w:unhideWhenUsed="1"/>
+    <w:lsdException w:name="Smart Link Error" w:semiHidden="1" w:unhideWhenUsed="1"/>
   </w:latentStyles>
-  <w:style w:type="paragraph" w:default="1" w:styleId="Normal">
+  <w:style w:type="paragraph" w:default="1" w:styleId="a">
     <w:name w:val="Normal"/>
     <w:qFormat/>
   </w:style>
-  <w:style w:type="character" w:default="1" w:styleId="DefaultParagraphFont">
+  <w:style w:type="character" w:default="1" w:styleId="a0">
     <w:name w:val="Default Paragraph Font"/>
     <w:uiPriority w:val="1"/>
     <w:semiHidden/>
     <w:unhideWhenUsed/>
   </w:style>
-  <w:style w:type="table" w:default="1" w:styleId="TableNormal">
+  <w:style w:type="table" w:default="1" w:styleId="a1">
     <w:name w:val="Normal Table"/>
     <w:uiPriority w:val="99"/>
     <w:semiHidden/>
@@ -1790,15 +2391,15 @@
       </w:tblCellMar>
     </w:tblPr>
   </w:style>
-  <w:style w:type="numbering" w:default="1" w:styleId="NoList">
+  <w:style w:type="numbering" w:default="1" w:styleId="a2">
     <w:name w:val="No List"/>
     <w:uiPriority w:val="99"/>
     <w:semiHidden/>
     <w:unhideWhenUsed/>
   </w:style>
-  <w:style w:type="table" w:styleId="TableGrid">
+  <w:style w:type="table" w:styleId="a3">
     <w:name w:val="Table Grid"/>
-    <w:basedOn w:val="TableNormal"/>
+    <w:basedOn w:val="a1"/>
     <w:uiPriority w:val="39"/>
     <w:rsid w:val="00233194"/>
     <w:pPr>
@@ -1815,9 +2416,9 @@
       </w:tblBorders>
     </w:tblPr>
   </w:style>
-  <w:style w:type="paragraph" w:styleId="ListParagraph">
+  <w:style w:type="paragraph" w:styleId="a4">
     <w:name w:val="List Paragraph"/>
-    <w:basedOn w:val="Normal"/>
+    <w:basedOn w:val="a"/>
     <w:uiPriority w:val="34"/>
     <w:qFormat/>
     <w:rsid w:val="00233194"/>
@@ -1828,7 +2429,7 @@
   </w:style>
   <w:style w:type="character" w:customStyle="1" w:styleId="uiqtextrenderedqtext">
     <w:name w:val="ui_qtext_rendered_qtext"/>
-    <w:basedOn w:val="DefaultParagraphFont"/>
+    <w:basedOn w:val="a0"/>
     <w:rsid w:val="00205ED4"/>
   </w:style>
 </w:styles>

</xml_diff>